<commit_message>
Lab11 doc file updated
</commit_message>
<xml_diff>
--- a/Lab11.docx
+++ b/Lab11.docx
@@ -1,6 +1,6 @@
 
 <file path=word/document.xml><?xml version="1.0" encoding="utf-8"?>
-<w:document xmlns:wpc="http://schemas.microsoft.com/office/word/2010/wordprocessingCanvas" xmlns:mo="http://schemas.microsoft.com/office/mac/office/2008/main" xmlns:mc="http://schemas.openxmlformats.org/markup-compatibility/2006" xmlns:mv="urn:schemas-microsoft-com:mac:vml" xmlns:o="urn:schemas-microsoft-com:office:office" xmlns:r="http://schemas.openxmlformats.org/officeDocument/2006/relationships" xmlns:m="http://schemas.openxmlformats.org/officeDocument/2006/math" xmlns:v="urn:schemas-microsoft-com:vml" xmlns:wp14="http://schemas.microsoft.com/office/word/2010/wordprocessingDrawing" xmlns:wp="http://schemas.openxmlformats.org/drawingml/2006/wordprocessingDrawing" xmlns:w10="urn:schemas-microsoft-com:office:word" xmlns:w="http://schemas.openxmlformats.org/wordprocessingml/2006/main" xmlns:w14="http://schemas.microsoft.com/office/word/2010/wordml" xmlns:wpg="http://schemas.microsoft.com/office/word/2010/wordprocessingGroup" xmlns:wpi="http://schemas.microsoft.com/office/word/2010/wordprocessingInk" xmlns:wne="http://schemas.microsoft.com/office/word/2006/wordml" xmlns:wps="http://schemas.microsoft.com/office/word/2010/wordprocessingShape" mc:Ignorable="w14 wp14">
+<w:document xmlns:wpc="http://schemas.microsoft.com/office/word/2010/wordprocessingCanvas" xmlns:cx="http://schemas.microsoft.com/office/drawing/2014/chartex" xmlns:cx1="http://schemas.microsoft.com/office/drawing/2015/9/8/chartex" xmlns:cx2="http://schemas.microsoft.com/office/drawing/2015/10/21/chartex" xmlns:cx3="http://schemas.microsoft.com/office/drawing/2016/5/9/chartex" xmlns:cx4="http://schemas.microsoft.com/office/drawing/2016/5/10/chartex" xmlns:cx5="http://schemas.microsoft.com/office/drawing/2016/5/11/chartex" xmlns:cx6="http://schemas.microsoft.com/office/drawing/2016/5/12/chartex" xmlns:cx7="http://schemas.microsoft.com/office/drawing/2016/5/13/chartex" xmlns:cx8="http://schemas.microsoft.com/office/drawing/2016/5/14/chartex" xmlns:mc="http://schemas.openxmlformats.org/markup-compatibility/2006" xmlns:aink="http://schemas.microsoft.com/office/drawing/2016/ink" xmlns:am3d="http://schemas.microsoft.com/office/drawing/2017/model3d" xmlns:o="urn:schemas-microsoft-com:office:office" xmlns:oel="http://schemas.microsoft.com/office/2019/extlst" xmlns:r="http://schemas.openxmlformats.org/officeDocument/2006/relationships" xmlns:m="http://schemas.openxmlformats.org/officeDocument/2006/math" xmlns:v="urn:schemas-microsoft-com:vml" xmlns:wp14="http://schemas.microsoft.com/office/word/2010/wordprocessingDrawing" xmlns:wp="http://schemas.openxmlformats.org/drawingml/2006/wordprocessingDrawing" xmlns:w10="urn:schemas-microsoft-com:office:word" xmlns:w="http://schemas.openxmlformats.org/wordprocessingml/2006/main" xmlns:w14="http://schemas.microsoft.com/office/word/2010/wordml" xmlns:w15="http://schemas.microsoft.com/office/word/2012/wordml" xmlns:w16cex="http://schemas.microsoft.com/office/word/2018/wordml/cex" xmlns:w16cid="http://schemas.microsoft.com/office/word/2016/wordml/cid" xmlns:w16="http://schemas.microsoft.com/office/word/2018/wordml" xmlns:w16du="http://schemas.microsoft.com/office/word/2023/wordml/word16du" xmlns:w16sdtdh="http://schemas.microsoft.com/office/word/2020/wordml/sdtdatahash" xmlns:w16se="http://schemas.microsoft.com/office/word/2015/wordml/symex" xmlns:wpg="http://schemas.microsoft.com/office/word/2010/wordprocessingGroup" xmlns:wpi="http://schemas.microsoft.com/office/word/2010/wordprocessingInk" xmlns:wne="http://schemas.microsoft.com/office/word/2006/wordml" xmlns:wps="http://schemas.microsoft.com/office/word/2010/wordprocessingShape" mc:Ignorable="w14 w15 w16se w16cid w16 w16cex w16sdtdh w16du wp14">
   <w:body>
     <w:p>
       <w:pPr>
@@ -135,15 +135,7 @@
     </w:p>
     <w:p>
       <w:r>
-        <w:t xml:space="preserve">On </w:t>
-      </w:r>
-      <w:proofErr w:type="spellStart"/>
-      <w:r>
-        <w:t>Brightspace</w:t>
-      </w:r>
-      <w:proofErr w:type="spellEnd"/>
-      <w:r>
-        <w:t xml:space="preserve">, </w:t>
+        <w:t xml:space="preserve">On Brightspace, </w:t>
       </w:r>
       <w:r>
         <w:t xml:space="preserve">provide the URL to your published page on </w:t>
@@ -207,8 +199,6 @@
       <w:r>
         <w:t xml:space="preserve">In provided zip file: </w:t>
       </w:r>
-      <w:bookmarkStart w:id="5" w:name="_GoBack"/>
-      <w:bookmarkEnd w:id="5"/>
       <w:r>
         <w:t>a</w:t>
       </w:r>
@@ -218,16 +208,11 @@
       <w:r>
         <w:t xml:space="preserve">.html, </w:t>
       </w:r>
-      <w:proofErr w:type="gramStart"/>
       <w:r>
         <w:t>accordion</w:t>
       </w:r>
       <w:r>
-        <w:t>.JS</w:t>
-      </w:r>
-      <w:proofErr w:type="gramEnd"/>
-      <w:r>
-        <w:t xml:space="preserve">, </w:t>
+        <w:t xml:space="preserve">.JS, </w:t>
       </w:r>
       <w:r>
         <w:t>accordion</w:t>
@@ -255,8 +240,8 @@
           <w:numId w:val="2"/>
         </w:numPr>
       </w:pPr>
-      <w:bookmarkStart w:id="6" w:name="_tyjcwt" w:colFirst="0" w:colLast="0"/>
-      <w:bookmarkEnd w:id="6"/>
+      <w:bookmarkStart w:id="5" w:name="_tyjcwt" w:colFirst="0" w:colLast="0"/>
+      <w:bookmarkEnd w:id="5"/>
       <w:r>
         <w:t>Analyze</w:t>
       </w:r>
@@ -290,7 +275,7 @@
       <w:r>
         <w:t xml:space="preserve"> – </w:t>
       </w:r>
-      <w:hyperlink r:id="rId11" w:history="1">
+      <w:hyperlink r:id="rId10" w:history="1">
         <w:r>
           <w:rPr>
             <w:rStyle w:val="Hyperlink"/>
@@ -412,6 +397,45 @@
       <w:r>
         <w:t>What is the keyboard interaction missing</w:t>
       </w:r>
+      <w:r>
+        <w:t>?</w:t>
+      </w:r>
+    </w:p>
+    <w:p>
+      <w:pPr>
+        <w:pStyle w:val="ListParagraph"/>
+        <w:ind w:left="1440"/>
+      </w:pPr>
+      <w:r>
+        <w:t xml:space="preserve">The accordion items </w:t>
+      </w:r>
+      <w:r>
+        <w:t xml:space="preserve">were not </w:t>
+      </w:r>
+      <w:r>
+        <w:t xml:space="preserve">focusable, </w:t>
+      </w:r>
+      <w:r>
+        <w:t xml:space="preserve">causing </w:t>
+      </w:r>
+      <w:r>
+        <w:t>problems</w:t>
+      </w:r>
+      <w:r>
+        <w:t xml:space="preserve"> for</w:t>
+      </w:r>
+      <w:r>
+        <w:t xml:space="preserve"> keyboard</w:t>
+      </w:r>
+      <w:r>
+        <w:t xml:space="preserve"> users to navigate through them with the Tab key.</w:t>
+      </w:r>
+    </w:p>
+    <w:p>
+      <w:pPr>
+        <w:pStyle w:val="ListParagraph"/>
+        <w:ind w:left="1440"/>
+      </w:pPr>
     </w:p>
     <w:p>
       <w:pPr>
@@ -436,10 +460,201 @@
       <w:r>
         <w:t xml:space="preserve"> missing</w:t>
       </w:r>
-    </w:p>
+      <w:r>
+        <w:t>?</w:t>
+      </w:r>
+    </w:p>
+    <w:p>
+      <w:pPr>
+        <w:pStyle w:val="ListParagraph"/>
+      </w:pPr>
+    </w:p>
+    <w:p>
+      <w:pPr>
+        <w:pStyle w:val="ListParagraph"/>
+        <w:ind w:left="1440"/>
+        <w:jc w:val="both"/>
+      </w:pPr>
+      <w:r>
+        <w:rPr>
+          <w:b/>
+        </w:rPr>
+        <w:t>aria-expanded</w:t>
+      </w:r>
+      <w:r>
+        <w:t>: The</w:t>
+      </w:r>
+      <w:r>
+        <w:t xml:space="preserve"> initial code did not have the aria-expanded attribute on the accordion buttons.</w:t>
+      </w:r>
+      <w:r>
+        <w:t xml:space="preserve"> </w:t>
+      </w:r>
+      <w:r>
+        <w:t>This</w:t>
+      </w:r>
+      <w:r>
+        <w:t xml:space="preserve"> ARIA</w:t>
+      </w:r>
+      <w:r>
+        <w:t xml:space="preserve"> will </w:t>
+      </w:r>
+      <w:r>
+        <w:t xml:space="preserve">announce </w:t>
+      </w:r>
+      <w:r>
+        <w:t>whether a collapsible or expandable element (like an accordion) is expanded or collapsed</w:t>
+      </w:r>
+      <w:r>
+        <w:t xml:space="preserve"> when using NVDA.</w:t>
+      </w:r>
+    </w:p>
+    <w:p>
+      <w:pPr>
+        <w:pStyle w:val="ListParagraph"/>
+        <w:ind w:left="1440"/>
+        <w:jc w:val="both"/>
+      </w:pPr>
+    </w:p>
+    <w:p>
+      <w:pPr>
+        <w:pStyle w:val="ListParagraph"/>
+        <w:ind w:left="1440"/>
+        <w:jc w:val="both"/>
+      </w:pPr>
+    </w:p>
+    <w:p>
+      <w:pPr>
+        <w:pStyle w:val="ListParagraph"/>
+        <w:ind w:left="1440"/>
+        <w:jc w:val="both"/>
+      </w:pPr>
+      <w:r>
+        <w:rPr>
+          <w:b/>
+          <w:bCs w:val="0"/>
+        </w:rPr>
+        <w:lastRenderedPageBreak/>
+        <w:t>aria-hidden="true" for Icon:</w:t>
+      </w:r>
+      <w:r>
+        <w:t xml:space="preserve"> </w:t>
+      </w:r>
+      <w:r>
+        <w:t>The initial code did not include aria-hidden="true" on the accordion icon.</w:t>
+      </w:r>
+      <w:r>
+        <w:t xml:space="preserve"> It is used to</w:t>
+      </w:r>
+      <w:r>
+        <w:t xml:space="preserve"> indicate that an element should be ignored by screen readers, meaning it is not part of the accessibility tree.</w:t>
+      </w:r>
+    </w:p>
+    <w:p>
+      <w:pPr>
+        <w:pStyle w:val="ListParagraph"/>
+        <w:ind w:left="1440"/>
+        <w:jc w:val="both"/>
+      </w:pPr>
+    </w:p>
+    <w:p>
+      <w:pPr>
+        <w:pStyle w:val="ListParagraph"/>
+        <w:ind w:left="1440"/>
+        <w:jc w:val="both"/>
+      </w:pPr>
+      <w:r>
+        <w:rPr>
+          <w:b/>
+          <w:bCs w:val="0"/>
+        </w:rPr>
+        <w:t>Aria-</w:t>
+      </w:r>
+      <w:proofErr w:type="spellStart"/>
+      <w:r>
+        <w:rPr>
+          <w:b/>
+          <w:bCs w:val="0"/>
+        </w:rPr>
+        <w:t>labelledby</w:t>
+      </w:r>
+      <w:proofErr w:type="spellEnd"/>
+      <w:r>
+        <w:rPr>
+          <w:b/>
+          <w:bCs w:val="0"/>
+        </w:rPr>
+        <w:t>:</w:t>
+      </w:r>
+      <w:r>
+        <w:t xml:space="preserve"> </w:t>
+      </w:r>
+      <w:r>
+        <w:t>The initial code did not include aria-</w:t>
+      </w:r>
+      <w:proofErr w:type="spellStart"/>
+      <w:r>
+        <w:t>labelledby</w:t>
+      </w:r>
+      <w:proofErr w:type="spellEnd"/>
+      <w:r>
+        <w:t xml:space="preserve"> on the content panels</w:t>
+      </w:r>
+      <w:r>
+        <w:t>.</w:t>
+      </w:r>
+      <w:r>
+        <w:t xml:space="preserve"> </w:t>
+      </w:r>
+      <w:r>
+        <w:t xml:space="preserve">The </w:t>
+      </w:r>
+      <w:r>
+        <w:t>aria-</w:t>
+      </w:r>
+      <w:proofErr w:type="spellStart"/>
+      <w:r>
+        <w:t>labelledby</w:t>
+      </w:r>
+      <w:proofErr w:type="spellEnd"/>
+      <w:r>
+        <w:t xml:space="preserve"> attribute links the content panel to its associated button (the accordion header)</w:t>
+      </w:r>
+      <w:r>
+        <w:t>.</w:t>
+      </w:r>
+    </w:p>
+    <w:p>
+      <w:pPr>
+        <w:pStyle w:val="ListParagraph"/>
+        <w:ind w:left="1440"/>
+        <w:jc w:val="both"/>
+      </w:pPr>
+    </w:p>
+    <w:p>
+      <w:pPr>
+        <w:pStyle w:val="ListParagraph"/>
+        <w:ind w:left="1440"/>
+        <w:jc w:val="both"/>
+      </w:pPr>
+      <w:r>
+        <w:rPr>
+          <w:b/>
+          <w:bCs w:val="0"/>
+        </w:rPr>
+        <w:t>Aria-controls:</w:t>
+      </w:r>
+      <w:r>
+        <w:t xml:space="preserve"> </w:t>
+      </w:r>
+      <w:r>
+        <w:t>Each accordion button should include an aria-controls attribute that references the id of the content panel it governs, establishing a clear connection between the button and the panel.</w:t>
+      </w:r>
+    </w:p>
+    <w:p/>
     <w:sectPr>
-      <w:headerReference w:type="default" r:id="rId12"/>
-      <w:footerReference w:type="default" r:id="rId13"/>
+      <w:headerReference w:type="default" r:id="rId11"/>
+      <w:footerReference w:type="default" r:id="rId12"/>
       <w:pgSz w:w="12240" w:h="15840"/>
       <w:pgMar w:top="1440" w:right="1440" w:bottom="1440" w:left="1440" w:header="720" w:footer="720" w:gutter="0"/>
       <w:cols w:space="720"/>
@@ -450,7 +665,7 @@
 </file>
 
 <file path=word/endnotes.xml><?xml version="1.0" encoding="utf-8"?>
-<w:endnotes xmlns:wpc="http://schemas.microsoft.com/office/word/2010/wordprocessingCanvas" xmlns:mo="http://schemas.microsoft.com/office/mac/office/2008/main" xmlns:mc="http://schemas.openxmlformats.org/markup-compatibility/2006" xmlns:mv="urn:schemas-microsoft-com:mac:vml" xmlns:o="urn:schemas-microsoft-com:office:office" xmlns:r="http://schemas.openxmlformats.org/officeDocument/2006/relationships" xmlns:m="http://schemas.openxmlformats.org/officeDocument/2006/math" xmlns:v="urn:schemas-microsoft-com:vml" xmlns:wp14="http://schemas.microsoft.com/office/word/2010/wordprocessingDrawing" xmlns:wp="http://schemas.openxmlformats.org/drawingml/2006/wordprocessingDrawing" xmlns:w10="urn:schemas-microsoft-com:office:word" xmlns:w="http://schemas.openxmlformats.org/wordprocessingml/2006/main" xmlns:w14="http://schemas.microsoft.com/office/word/2010/wordml" xmlns:wpg="http://schemas.microsoft.com/office/word/2010/wordprocessingGroup" xmlns:wpi="http://schemas.microsoft.com/office/word/2010/wordprocessingInk" xmlns:wne="http://schemas.microsoft.com/office/word/2006/wordml" xmlns:wps="http://schemas.microsoft.com/office/word/2010/wordprocessingShape" mc:Ignorable="w14 wp14">
+<w:endnotes xmlns:wpc="http://schemas.microsoft.com/office/word/2010/wordprocessingCanvas" xmlns:cx="http://schemas.microsoft.com/office/drawing/2014/chartex" xmlns:cx1="http://schemas.microsoft.com/office/drawing/2015/9/8/chartex" xmlns:cx2="http://schemas.microsoft.com/office/drawing/2015/10/21/chartex" xmlns:cx3="http://schemas.microsoft.com/office/drawing/2016/5/9/chartex" xmlns:cx4="http://schemas.microsoft.com/office/drawing/2016/5/10/chartex" xmlns:cx5="http://schemas.microsoft.com/office/drawing/2016/5/11/chartex" xmlns:cx6="http://schemas.microsoft.com/office/drawing/2016/5/12/chartex" xmlns:cx7="http://schemas.microsoft.com/office/drawing/2016/5/13/chartex" xmlns:cx8="http://schemas.microsoft.com/office/drawing/2016/5/14/chartex" xmlns:mc="http://schemas.openxmlformats.org/markup-compatibility/2006" xmlns:aink="http://schemas.microsoft.com/office/drawing/2016/ink" xmlns:am3d="http://schemas.microsoft.com/office/drawing/2017/model3d" xmlns:o="urn:schemas-microsoft-com:office:office" xmlns:oel="http://schemas.microsoft.com/office/2019/extlst" xmlns:r="http://schemas.openxmlformats.org/officeDocument/2006/relationships" xmlns:m="http://schemas.openxmlformats.org/officeDocument/2006/math" xmlns:v="urn:schemas-microsoft-com:vml" xmlns:wp14="http://schemas.microsoft.com/office/word/2010/wordprocessingDrawing" xmlns:wp="http://schemas.openxmlformats.org/drawingml/2006/wordprocessingDrawing" xmlns:w10="urn:schemas-microsoft-com:office:word" xmlns:w="http://schemas.openxmlformats.org/wordprocessingml/2006/main" xmlns:w14="http://schemas.microsoft.com/office/word/2010/wordml" xmlns:w15="http://schemas.microsoft.com/office/word/2012/wordml" xmlns:w16cex="http://schemas.microsoft.com/office/word/2018/wordml/cex" xmlns:w16cid="http://schemas.microsoft.com/office/word/2016/wordml/cid" xmlns:w16="http://schemas.microsoft.com/office/word/2018/wordml" xmlns:w16du="http://schemas.microsoft.com/office/word/2023/wordml/word16du" xmlns:w16sdtdh="http://schemas.microsoft.com/office/word/2020/wordml/sdtdatahash" xmlns:w16se="http://schemas.microsoft.com/office/word/2015/wordml/symex" xmlns:wpg="http://schemas.microsoft.com/office/word/2010/wordprocessingGroup" xmlns:wpi="http://schemas.microsoft.com/office/word/2010/wordprocessingInk" xmlns:wne="http://schemas.microsoft.com/office/word/2006/wordml" xmlns:wps="http://schemas.microsoft.com/office/word/2010/wordprocessingShape" mc:Ignorable="w14 w15 w16se w16cid w16 w16cex w16sdtdh w16du wp14">
   <w:endnote w:type="separator" w:id="-1">
     <w:p>
       <w:r>
@@ -469,7 +684,7 @@
 </file>
 
 <file path=word/footer1.xml><?xml version="1.0" encoding="utf-8"?>
-<w:ftr xmlns:wpc="http://schemas.microsoft.com/office/word/2010/wordprocessingCanvas" xmlns:mo="http://schemas.microsoft.com/office/mac/office/2008/main" xmlns:mc="http://schemas.openxmlformats.org/markup-compatibility/2006" xmlns:mv="urn:schemas-microsoft-com:mac:vml" xmlns:o="urn:schemas-microsoft-com:office:office" xmlns:r="http://schemas.openxmlformats.org/officeDocument/2006/relationships" xmlns:m="http://schemas.openxmlformats.org/officeDocument/2006/math" xmlns:v="urn:schemas-microsoft-com:vml" xmlns:wp14="http://schemas.microsoft.com/office/word/2010/wordprocessingDrawing" xmlns:wp="http://schemas.openxmlformats.org/drawingml/2006/wordprocessingDrawing" xmlns:w10="urn:schemas-microsoft-com:office:word" xmlns:w="http://schemas.openxmlformats.org/wordprocessingml/2006/main" xmlns:w14="http://schemas.microsoft.com/office/word/2010/wordml" xmlns:wpg="http://schemas.microsoft.com/office/word/2010/wordprocessingGroup" xmlns:wpi="http://schemas.microsoft.com/office/word/2010/wordprocessingInk" xmlns:wne="http://schemas.microsoft.com/office/word/2006/wordml" xmlns:wps="http://schemas.microsoft.com/office/word/2010/wordprocessingShape" mc:Ignorable="w14 wp14">
+<w:ftr xmlns:wpc="http://schemas.microsoft.com/office/word/2010/wordprocessingCanvas" xmlns:cx="http://schemas.microsoft.com/office/drawing/2014/chartex" xmlns:cx1="http://schemas.microsoft.com/office/drawing/2015/9/8/chartex" xmlns:cx2="http://schemas.microsoft.com/office/drawing/2015/10/21/chartex" xmlns:cx3="http://schemas.microsoft.com/office/drawing/2016/5/9/chartex" xmlns:cx4="http://schemas.microsoft.com/office/drawing/2016/5/10/chartex" xmlns:cx5="http://schemas.microsoft.com/office/drawing/2016/5/11/chartex" xmlns:cx6="http://schemas.microsoft.com/office/drawing/2016/5/12/chartex" xmlns:cx7="http://schemas.microsoft.com/office/drawing/2016/5/13/chartex" xmlns:cx8="http://schemas.microsoft.com/office/drawing/2016/5/14/chartex" xmlns:mc="http://schemas.openxmlformats.org/markup-compatibility/2006" xmlns:aink="http://schemas.microsoft.com/office/drawing/2016/ink" xmlns:am3d="http://schemas.microsoft.com/office/drawing/2017/model3d" xmlns:o="urn:schemas-microsoft-com:office:office" xmlns:oel="http://schemas.microsoft.com/office/2019/extlst" xmlns:r="http://schemas.openxmlformats.org/officeDocument/2006/relationships" xmlns:m="http://schemas.openxmlformats.org/officeDocument/2006/math" xmlns:v="urn:schemas-microsoft-com:vml" xmlns:wp14="http://schemas.microsoft.com/office/word/2010/wordprocessingDrawing" xmlns:wp="http://schemas.openxmlformats.org/drawingml/2006/wordprocessingDrawing" xmlns:w10="urn:schemas-microsoft-com:office:word" xmlns:w="http://schemas.openxmlformats.org/wordprocessingml/2006/main" xmlns:w14="http://schemas.microsoft.com/office/word/2010/wordml" xmlns:w15="http://schemas.microsoft.com/office/word/2012/wordml" xmlns:w16cex="http://schemas.microsoft.com/office/word/2018/wordml/cex" xmlns:w16cid="http://schemas.microsoft.com/office/word/2016/wordml/cid" xmlns:w16="http://schemas.microsoft.com/office/word/2018/wordml" xmlns:w16du="http://schemas.microsoft.com/office/word/2023/wordml/word16du" xmlns:w16sdtdh="http://schemas.microsoft.com/office/word/2020/wordml/sdtdatahash" xmlns:w16se="http://schemas.microsoft.com/office/word/2015/wordml/symex" xmlns:wpg="http://schemas.microsoft.com/office/word/2010/wordprocessingGroup" xmlns:wpi="http://schemas.microsoft.com/office/word/2010/wordprocessingInk" xmlns:wne="http://schemas.microsoft.com/office/word/2006/wordml" xmlns:wps="http://schemas.microsoft.com/office/word/2010/wordprocessingShape" mc:Ignorable="w14 w15 w16se w16cid w16 w16cex w16sdtdh w16du wp14">
   <w:sdt>
     <w:sdtPr>
       <w:rPr>
@@ -482,7 +697,6 @@
         <w:docPartUnique/>
       </w:docPartObj>
     </w:sdtPr>
-    <w:sdtEndPr/>
     <w:sdtContent>
       <w:sdt>
         <w:sdtPr>
@@ -496,7 +710,6 @@
             <w:docPartUnique/>
           </w:docPartObj>
         </w:sdtPr>
-        <w:sdtEndPr/>
         <w:sdtContent>
           <w:p>
             <w:pPr>
@@ -627,7 +840,7 @@
 </file>
 
 <file path=word/footnotes.xml><?xml version="1.0" encoding="utf-8"?>
-<w:footnotes xmlns:wpc="http://schemas.microsoft.com/office/word/2010/wordprocessingCanvas" xmlns:mo="http://schemas.microsoft.com/office/mac/office/2008/main" xmlns:mc="http://schemas.openxmlformats.org/markup-compatibility/2006" xmlns:mv="urn:schemas-microsoft-com:mac:vml" xmlns:o="urn:schemas-microsoft-com:office:office" xmlns:r="http://schemas.openxmlformats.org/officeDocument/2006/relationships" xmlns:m="http://schemas.openxmlformats.org/officeDocument/2006/math" xmlns:v="urn:schemas-microsoft-com:vml" xmlns:wp14="http://schemas.microsoft.com/office/word/2010/wordprocessingDrawing" xmlns:wp="http://schemas.openxmlformats.org/drawingml/2006/wordprocessingDrawing" xmlns:w10="urn:schemas-microsoft-com:office:word" xmlns:w="http://schemas.openxmlformats.org/wordprocessingml/2006/main" xmlns:w14="http://schemas.microsoft.com/office/word/2010/wordml" xmlns:wpg="http://schemas.microsoft.com/office/word/2010/wordprocessingGroup" xmlns:wpi="http://schemas.microsoft.com/office/word/2010/wordprocessingInk" xmlns:wne="http://schemas.microsoft.com/office/word/2006/wordml" xmlns:wps="http://schemas.microsoft.com/office/word/2010/wordprocessingShape" mc:Ignorable="w14 wp14">
+<w:footnotes xmlns:wpc="http://schemas.microsoft.com/office/word/2010/wordprocessingCanvas" xmlns:cx="http://schemas.microsoft.com/office/drawing/2014/chartex" xmlns:cx1="http://schemas.microsoft.com/office/drawing/2015/9/8/chartex" xmlns:cx2="http://schemas.microsoft.com/office/drawing/2015/10/21/chartex" xmlns:cx3="http://schemas.microsoft.com/office/drawing/2016/5/9/chartex" xmlns:cx4="http://schemas.microsoft.com/office/drawing/2016/5/10/chartex" xmlns:cx5="http://schemas.microsoft.com/office/drawing/2016/5/11/chartex" xmlns:cx6="http://schemas.microsoft.com/office/drawing/2016/5/12/chartex" xmlns:cx7="http://schemas.microsoft.com/office/drawing/2016/5/13/chartex" xmlns:cx8="http://schemas.microsoft.com/office/drawing/2016/5/14/chartex" xmlns:mc="http://schemas.openxmlformats.org/markup-compatibility/2006" xmlns:aink="http://schemas.microsoft.com/office/drawing/2016/ink" xmlns:am3d="http://schemas.microsoft.com/office/drawing/2017/model3d" xmlns:o="urn:schemas-microsoft-com:office:office" xmlns:oel="http://schemas.microsoft.com/office/2019/extlst" xmlns:r="http://schemas.openxmlformats.org/officeDocument/2006/relationships" xmlns:m="http://schemas.openxmlformats.org/officeDocument/2006/math" xmlns:v="urn:schemas-microsoft-com:vml" xmlns:wp14="http://schemas.microsoft.com/office/word/2010/wordprocessingDrawing" xmlns:wp="http://schemas.openxmlformats.org/drawingml/2006/wordprocessingDrawing" xmlns:w10="urn:schemas-microsoft-com:office:word" xmlns:w="http://schemas.openxmlformats.org/wordprocessingml/2006/main" xmlns:w14="http://schemas.microsoft.com/office/word/2010/wordml" xmlns:w15="http://schemas.microsoft.com/office/word/2012/wordml" xmlns:w16cex="http://schemas.microsoft.com/office/word/2018/wordml/cex" xmlns:w16cid="http://schemas.microsoft.com/office/word/2016/wordml/cid" xmlns:w16="http://schemas.microsoft.com/office/word/2018/wordml" xmlns:w16du="http://schemas.microsoft.com/office/word/2023/wordml/word16du" xmlns:w16sdtdh="http://schemas.microsoft.com/office/word/2020/wordml/sdtdatahash" xmlns:w16se="http://schemas.microsoft.com/office/word/2015/wordml/symex" xmlns:wpg="http://schemas.microsoft.com/office/word/2010/wordprocessingGroup" xmlns:wpi="http://schemas.microsoft.com/office/word/2010/wordprocessingInk" xmlns:wne="http://schemas.microsoft.com/office/word/2006/wordml" xmlns:wps="http://schemas.microsoft.com/office/word/2010/wordprocessingShape" mc:Ignorable="w14 w15 w16se w16cid w16 w16cex w16sdtdh w16du wp14">
   <w:footnote w:type="separator" w:id="-1">
     <w:p>
       <w:r>
@@ -646,7 +859,7 @@
 </file>
 
 <file path=word/header1.xml><?xml version="1.0" encoding="utf-8"?>
-<w:hdr xmlns:wpc="http://schemas.microsoft.com/office/word/2010/wordprocessingCanvas" xmlns:mo="http://schemas.microsoft.com/office/mac/office/2008/main" xmlns:mc="http://schemas.openxmlformats.org/markup-compatibility/2006" xmlns:mv="urn:schemas-microsoft-com:mac:vml" xmlns:o="urn:schemas-microsoft-com:office:office" xmlns:r="http://schemas.openxmlformats.org/officeDocument/2006/relationships" xmlns:m="http://schemas.openxmlformats.org/officeDocument/2006/math" xmlns:v="urn:schemas-microsoft-com:vml" xmlns:wp14="http://schemas.microsoft.com/office/word/2010/wordprocessingDrawing" xmlns:wp="http://schemas.openxmlformats.org/drawingml/2006/wordprocessingDrawing" xmlns:w10="urn:schemas-microsoft-com:office:word" xmlns:w="http://schemas.openxmlformats.org/wordprocessingml/2006/main" xmlns:w14="http://schemas.microsoft.com/office/word/2010/wordml" xmlns:wpg="http://schemas.microsoft.com/office/word/2010/wordprocessingGroup" xmlns:wpi="http://schemas.microsoft.com/office/word/2010/wordprocessingInk" xmlns:wne="http://schemas.microsoft.com/office/word/2006/wordml" xmlns:wps="http://schemas.microsoft.com/office/word/2010/wordprocessingShape" mc:Ignorable="w14 wp14">
+<w:hdr xmlns:wpc="http://schemas.microsoft.com/office/word/2010/wordprocessingCanvas" xmlns:cx="http://schemas.microsoft.com/office/drawing/2014/chartex" xmlns:cx1="http://schemas.microsoft.com/office/drawing/2015/9/8/chartex" xmlns:cx2="http://schemas.microsoft.com/office/drawing/2015/10/21/chartex" xmlns:cx3="http://schemas.microsoft.com/office/drawing/2016/5/9/chartex" xmlns:cx4="http://schemas.microsoft.com/office/drawing/2016/5/10/chartex" xmlns:cx5="http://schemas.microsoft.com/office/drawing/2016/5/11/chartex" xmlns:cx6="http://schemas.microsoft.com/office/drawing/2016/5/12/chartex" xmlns:cx7="http://schemas.microsoft.com/office/drawing/2016/5/13/chartex" xmlns:cx8="http://schemas.microsoft.com/office/drawing/2016/5/14/chartex" xmlns:mc="http://schemas.openxmlformats.org/markup-compatibility/2006" xmlns:aink="http://schemas.microsoft.com/office/drawing/2016/ink" xmlns:am3d="http://schemas.microsoft.com/office/drawing/2017/model3d" xmlns:o="urn:schemas-microsoft-com:office:office" xmlns:oel="http://schemas.microsoft.com/office/2019/extlst" xmlns:r="http://schemas.openxmlformats.org/officeDocument/2006/relationships" xmlns:m="http://schemas.openxmlformats.org/officeDocument/2006/math" xmlns:v="urn:schemas-microsoft-com:vml" xmlns:wp14="http://schemas.microsoft.com/office/word/2010/wordprocessingDrawing" xmlns:wp="http://schemas.openxmlformats.org/drawingml/2006/wordprocessingDrawing" xmlns:w10="urn:schemas-microsoft-com:office:word" xmlns:w="http://schemas.openxmlformats.org/wordprocessingml/2006/main" xmlns:w14="http://schemas.microsoft.com/office/word/2010/wordml" xmlns:w15="http://schemas.microsoft.com/office/word/2012/wordml" xmlns:w16cex="http://schemas.microsoft.com/office/word/2018/wordml/cex" xmlns:w16cid="http://schemas.microsoft.com/office/word/2016/wordml/cid" xmlns:w16="http://schemas.microsoft.com/office/word/2018/wordml" xmlns:w16du="http://schemas.microsoft.com/office/word/2023/wordml/word16du" xmlns:w16sdtdh="http://schemas.microsoft.com/office/word/2020/wordml/sdtdatahash" xmlns:w16se="http://schemas.microsoft.com/office/word/2015/wordml/symex" xmlns:wpg="http://schemas.microsoft.com/office/word/2010/wordprocessingGroup" xmlns:wpi="http://schemas.microsoft.com/office/word/2010/wordprocessingInk" xmlns:wne="http://schemas.microsoft.com/office/word/2006/wordml" xmlns:wps="http://schemas.microsoft.com/office/word/2010/wordprocessingShape" mc:Ignorable="w14 w15 w16se w16cid w16 w16cex w16sdtdh w16du wp14">
   <w:p>
     <w:pPr>
       <w:spacing w:after="0"/>
@@ -699,7 +912,7 @@
                   </a:ln>
                   <a:extLst>
                     <a:ext uri="{53640926-AAD7-44d8-BBD7-CCE9431645EC}">
-                      <a14:shadowObscured xmlns:a14="http://schemas.microsoft.com/office/drawing/2010/main"/>
+                      <a14:shadowObscured xmlns:a14="http://schemas.microsoft.com/office/drawing/2010/main" xmlns:w="http://schemas.openxmlformats.org/wordprocessingml/2006/main" xmlns:w10="urn:schemas-microsoft-com:office:word" xmlns:v="urn:schemas-microsoft-com:vml" xmlns:o="urn:schemas-microsoft-com:office:office" xmlns:mv="urn:schemas-microsoft-com:mac:vml" xmlns:mo="http://schemas.microsoft.com/office/mac/office/2008/main" xmlns=""/>
                     </a:ext>
                   </a:extLst>
                 </pic:spPr>
@@ -735,8 +948,8 @@
 </file>
 
 <file path=word/numbering.xml><?xml version="1.0" encoding="utf-8"?>
-<w:numbering xmlns:wpc="http://schemas.microsoft.com/office/word/2010/wordprocessingCanvas" xmlns:mo="http://schemas.microsoft.com/office/mac/office/2008/main" xmlns:mc="http://schemas.openxmlformats.org/markup-compatibility/2006" xmlns:mv="urn:schemas-microsoft-com:mac:vml" xmlns:o="urn:schemas-microsoft-com:office:office" xmlns:r="http://schemas.openxmlformats.org/officeDocument/2006/relationships" xmlns:m="http://schemas.openxmlformats.org/officeDocument/2006/math" xmlns:v="urn:schemas-microsoft-com:vml" xmlns:wp14="http://schemas.microsoft.com/office/word/2010/wordprocessingDrawing" xmlns:wp="http://schemas.openxmlformats.org/drawingml/2006/wordprocessingDrawing" xmlns:w10="urn:schemas-microsoft-com:office:word" xmlns:w="http://schemas.openxmlformats.org/wordprocessingml/2006/main" xmlns:w14="http://schemas.microsoft.com/office/word/2010/wordml" xmlns:wpg="http://schemas.microsoft.com/office/word/2010/wordprocessingGroup" xmlns:wpi="http://schemas.microsoft.com/office/word/2010/wordprocessingInk" xmlns:wne="http://schemas.microsoft.com/office/word/2006/wordml" xmlns:wps="http://schemas.microsoft.com/office/word/2010/wordprocessingShape" mc:Ignorable="w14 wp14">
-  <w:abstractNum w:abstractNumId="0">
+<w:numbering xmlns:wpc="http://schemas.microsoft.com/office/word/2010/wordprocessingCanvas" xmlns:cx="http://schemas.microsoft.com/office/drawing/2014/chartex" xmlns:cx1="http://schemas.microsoft.com/office/drawing/2015/9/8/chartex" xmlns:cx2="http://schemas.microsoft.com/office/drawing/2015/10/21/chartex" xmlns:cx3="http://schemas.microsoft.com/office/drawing/2016/5/9/chartex" xmlns:cx4="http://schemas.microsoft.com/office/drawing/2016/5/10/chartex" xmlns:cx5="http://schemas.microsoft.com/office/drawing/2016/5/11/chartex" xmlns:cx6="http://schemas.microsoft.com/office/drawing/2016/5/12/chartex" xmlns:cx7="http://schemas.microsoft.com/office/drawing/2016/5/13/chartex" xmlns:cx8="http://schemas.microsoft.com/office/drawing/2016/5/14/chartex" xmlns:mc="http://schemas.openxmlformats.org/markup-compatibility/2006" xmlns:aink="http://schemas.microsoft.com/office/drawing/2016/ink" xmlns:am3d="http://schemas.microsoft.com/office/drawing/2017/model3d" xmlns:o="urn:schemas-microsoft-com:office:office" xmlns:oel="http://schemas.microsoft.com/office/2019/extlst" xmlns:r="http://schemas.openxmlformats.org/officeDocument/2006/relationships" xmlns:m="http://schemas.openxmlformats.org/officeDocument/2006/math" xmlns:v="urn:schemas-microsoft-com:vml" xmlns:wp14="http://schemas.microsoft.com/office/word/2010/wordprocessingDrawing" xmlns:wp="http://schemas.openxmlformats.org/drawingml/2006/wordprocessingDrawing" xmlns:w10="urn:schemas-microsoft-com:office:word" xmlns:w="http://schemas.openxmlformats.org/wordprocessingml/2006/main" xmlns:w14="http://schemas.microsoft.com/office/word/2010/wordml" xmlns:w15="http://schemas.microsoft.com/office/word/2012/wordml" xmlns:w16cex="http://schemas.microsoft.com/office/word/2018/wordml/cex" xmlns:w16cid="http://schemas.microsoft.com/office/word/2016/wordml/cid" xmlns:w16="http://schemas.microsoft.com/office/word/2018/wordml" xmlns:w16du="http://schemas.microsoft.com/office/word/2023/wordml/word16du" xmlns:w16sdtdh="http://schemas.microsoft.com/office/word/2020/wordml/sdtdatahash" xmlns:w16se="http://schemas.microsoft.com/office/word/2015/wordml/symex" xmlns:wpg="http://schemas.microsoft.com/office/word/2010/wordprocessingGroup" xmlns:wpi="http://schemas.microsoft.com/office/word/2010/wordprocessingInk" xmlns:wne="http://schemas.microsoft.com/office/word/2006/wordml" xmlns:wps="http://schemas.microsoft.com/office/word/2010/wordprocessingShape" mc:Ignorable="w14 w15 w16se w16cid w16 w16cex w16sdtdh w16du wp14">
+  <w:abstractNum w:abstractNumId="0" w15:restartNumberingAfterBreak="0">
     <w:nsid w:val="146F187F"/>
     <w:multiLevelType w:val="multilevel"/>
     <w:tmpl w:val="ECF06394"/>
@@ -849,7 +1062,7 @@
       </w:rPr>
     </w:lvl>
   </w:abstractNum>
-  <w:abstractNum w:abstractNumId="1">
+  <w:abstractNum w:abstractNumId="1" w15:restartNumberingAfterBreak="0">
     <w:nsid w:val="35DE4EDE"/>
     <w:multiLevelType w:val="hybridMultilevel"/>
     <w:tmpl w:val="E34A2DA2"/>
@@ -962,7 +1175,7 @@
       </w:rPr>
     </w:lvl>
   </w:abstractNum>
-  <w:abstractNum w:abstractNumId="2">
+  <w:abstractNum w:abstractNumId="2" w15:restartNumberingAfterBreak="0">
     <w:nsid w:val="7DD77BA0"/>
     <w:multiLevelType w:val="hybridMultilevel"/>
     <w:tmpl w:val="E7A2BE1C"/>
@@ -1075,13 +1288,13 @@
       </w:rPr>
     </w:lvl>
   </w:abstractNum>
-  <w:num w:numId="1">
+  <w:num w:numId="1" w16cid:durableId="443497313">
     <w:abstractNumId w:val="0"/>
   </w:num>
-  <w:num w:numId="2">
+  <w:num w:numId="2" w16cid:durableId="1135685213">
     <w:abstractNumId w:val="1"/>
   </w:num>
-  <w:num w:numId="3">
+  <w:num w:numId="3" w16cid:durableId="1992708517">
     <w:abstractNumId w:val="2"/>
   </w:num>
   <w:numIdMacAtCleanup w:val="3"/>
@@ -1089,7 +1302,7 @@
 </file>
 
 <file path=word/styles.xml><?xml version="1.0" encoding="utf-8"?>
-<w:styles xmlns:mc="http://schemas.openxmlformats.org/markup-compatibility/2006" xmlns:r="http://schemas.openxmlformats.org/officeDocument/2006/relationships" xmlns:w="http://schemas.openxmlformats.org/wordprocessingml/2006/main" xmlns:w14="http://schemas.microsoft.com/office/word/2010/wordml" mc:Ignorable="w14">
+<w:styles xmlns:mc="http://schemas.openxmlformats.org/markup-compatibility/2006" xmlns:r="http://schemas.openxmlformats.org/officeDocument/2006/relationships" xmlns:w="http://schemas.openxmlformats.org/wordprocessingml/2006/main" xmlns:w14="http://schemas.microsoft.com/office/word/2010/wordml" xmlns:w15="http://schemas.microsoft.com/office/word/2012/wordml" xmlns:w16cex="http://schemas.microsoft.com/office/word/2018/wordml/cex" xmlns:w16cid="http://schemas.microsoft.com/office/word/2016/wordml/cid" xmlns:w16="http://schemas.microsoft.com/office/word/2018/wordml" xmlns:w16du="http://schemas.microsoft.com/office/word/2023/wordml/word16du" xmlns:w16sdtdh="http://schemas.microsoft.com/office/word/2020/wordml/sdtdatahash" xmlns:w16se="http://schemas.microsoft.com/office/word/2015/wordml/symex" mc:Ignorable="w14 w15 w16se w16cid w16 w16cex w16sdtdh w16du">
   <w:docDefaults>
     <w:rPrDefault>
       <w:rPr>
@@ -1105,153 +1318,374 @@
       </w:pPr>
     </w:pPrDefault>
   </w:docDefaults>
-  <w:latentStyles w:defLockedState="0" w:defUIPriority="99" w:defSemiHidden="1" w:defUnhideWhenUsed="1" w:defQFormat="0" w:count="276">
-    <w:lsdException w:name="Normal" w:semiHidden="0" w:uiPriority="0" w:unhideWhenUsed="0" w:qFormat="1"/>
-    <w:lsdException w:name="heading 1" w:semiHidden="0" w:uiPriority="9" w:unhideWhenUsed="0" w:qFormat="1"/>
-    <w:lsdException w:name="heading 2" w:uiPriority="9" w:qFormat="1"/>
-    <w:lsdException w:name="heading 3" w:uiPriority="9" w:qFormat="1"/>
-    <w:lsdException w:name="heading 4" w:uiPriority="9" w:qFormat="1"/>
-    <w:lsdException w:name="heading 5" w:uiPriority="9" w:qFormat="1"/>
-    <w:lsdException w:name="heading 6" w:uiPriority="9" w:qFormat="1"/>
-    <w:lsdException w:name="heading 7" w:uiPriority="9" w:qFormat="1"/>
-    <w:lsdException w:name="heading 8" w:uiPriority="9" w:qFormat="1"/>
-    <w:lsdException w:name="heading 9" w:uiPriority="9" w:qFormat="1"/>
-    <w:lsdException w:name="toc 1" w:uiPriority="39"/>
-    <w:lsdException w:name="toc 2" w:uiPriority="39"/>
-    <w:lsdException w:name="toc 3" w:uiPriority="39"/>
-    <w:lsdException w:name="toc 4" w:uiPriority="39"/>
-    <w:lsdException w:name="toc 5" w:uiPriority="39"/>
-    <w:lsdException w:name="toc 6" w:uiPriority="39"/>
-    <w:lsdException w:name="toc 7" w:uiPriority="39"/>
-    <w:lsdException w:name="toc 8" w:uiPriority="39"/>
-    <w:lsdException w:name="toc 9" w:uiPriority="39"/>
-    <w:lsdException w:name="caption" w:uiPriority="35" w:qFormat="1"/>
-    <w:lsdException w:name="Title" w:semiHidden="0" w:uiPriority="10" w:unhideWhenUsed="0" w:qFormat="1"/>
-    <w:lsdException w:name="Default Paragraph Font" w:uiPriority="1"/>
-    <w:lsdException w:name="Subtitle" w:semiHidden="0" w:uiPriority="11" w:unhideWhenUsed="0" w:qFormat="1"/>
-    <w:lsdException w:name="Strong" w:semiHidden="0" w:uiPriority="22" w:unhideWhenUsed="0" w:qFormat="1"/>
-    <w:lsdException w:name="Emphasis" w:semiHidden="0" w:uiPriority="20" w:unhideWhenUsed="0" w:qFormat="1"/>
-    <w:lsdException w:name="Table Grid" w:semiHidden="0" w:uiPriority="59" w:unhideWhenUsed="0"/>
-    <w:lsdException w:name="Note Level 1" w:semiHidden="0" w:unhideWhenUsed="0"/>
-    <w:lsdException w:name="Note Level 2" w:semiHidden="0" w:unhideWhenUsed="0"/>
-    <w:lsdException w:name="Note Level 3" w:semiHidden="0" w:unhideWhenUsed="0"/>
-    <w:lsdException w:name="Note Level 4" w:semiHidden="0" w:unhideWhenUsed="0"/>
-    <w:lsdException w:name="Note Level 5" w:semiHidden="0" w:unhideWhenUsed="0"/>
-    <w:lsdException w:name="Note Level 6" w:semiHidden="0" w:unhideWhenUsed="0"/>
-    <w:lsdException w:name="Note Level 7" w:semiHidden="0" w:unhideWhenUsed="0"/>
-    <w:lsdException w:name="Note Level 8" w:semiHidden="0" w:unhideWhenUsed="0"/>
-    <w:lsdException w:name="Note Level 9" w:semiHidden="0" w:unhideWhenUsed="0"/>
-    <w:lsdException w:name="Placeholder Text" w:unhideWhenUsed="0"/>
-    <w:lsdException w:name="No Spacing" w:semiHidden="0" w:uiPriority="1" w:unhideWhenUsed="0" w:qFormat="1"/>
-    <w:lsdException w:name="Light Shading" w:semiHidden="0" w:uiPriority="60" w:unhideWhenUsed="0"/>
-    <w:lsdException w:name="Light List" w:semiHidden="0" w:uiPriority="61" w:unhideWhenUsed="0"/>
-    <w:lsdException w:name="Light Grid" w:semiHidden="0" w:uiPriority="62" w:unhideWhenUsed="0"/>
-    <w:lsdException w:name="Medium Shading 1" w:semiHidden="0" w:uiPriority="63" w:unhideWhenUsed="0"/>
-    <w:lsdException w:name="Medium Shading 2" w:semiHidden="0" w:uiPriority="64" w:unhideWhenUsed="0"/>
-    <w:lsdException w:name="Medium List 1" w:semiHidden="0" w:uiPriority="65" w:unhideWhenUsed="0"/>
-    <w:lsdException w:name="Medium List 2" w:semiHidden="0" w:uiPriority="66" w:unhideWhenUsed="0"/>
-    <w:lsdException w:name="Medium Grid 1" w:semiHidden="0" w:uiPriority="67" w:unhideWhenUsed="0"/>
-    <w:lsdException w:name="Medium Grid 2" w:semiHidden="0" w:uiPriority="68" w:unhideWhenUsed="0"/>
-    <w:lsdException w:name="Medium Grid 3" w:semiHidden="0" w:uiPriority="69" w:unhideWhenUsed="0"/>
-    <w:lsdException w:name="Dark List" w:semiHidden="0" w:uiPriority="70" w:unhideWhenUsed="0"/>
-    <w:lsdException w:name="Colorful Shading" w:semiHidden="0" w:uiPriority="71" w:unhideWhenUsed="0"/>
-    <w:lsdException w:name="Colorful List" w:semiHidden="0" w:uiPriority="72" w:unhideWhenUsed="0"/>
-    <w:lsdException w:name="Colorful Grid" w:semiHidden="0" w:uiPriority="73" w:unhideWhenUsed="0"/>
-    <w:lsdException w:name="Light Shading Accent 1" w:semiHidden="0" w:uiPriority="60" w:unhideWhenUsed="0"/>
-    <w:lsdException w:name="Light List Accent 1" w:semiHidden="0" w:uiPriority="61" w:unhideWhenUsed="0"/>
-    <w:lsdException w:name="Light Grid Accent 1" w:semiHidden="0" w:uiPriority="62" w:unhideWhenUsed="0"/>
-    <w:lsdException w:name="Medium Shading 1 Accent 1" w:semiHidden="0" w:uiPriority="63" w:unhideWhenUsed="0"/>
-    <w:lsdException w:name="Medium Shading 2 Accent 1" w:semiHidden="0" w:uiPriority="64" w:unhideWhenUsed="0"/>
-    <w:lsdException w:name="Medium List 1 Accent 1" w:semiHidden="0" w:uiPriority="65" w:unhideWhenUsed="0"/>
-    <w:lsdException w:name="Revision" w:unhideWhenUsed="0"/>
-    <w:lsdException w:name="List Paragraph" w:semiHidden="0" w:uiPriority="34" w:unhideWhenUsed="0" w:qFormat="1"/>
-    <w:lsdException w:name="Quote" w:semiHidden="0" w:uiPriority="29" w:unhideWhenUsed="0" w:qFormat="1"/>
-    <w:lsdException w:name="Intense Quote" w:semiHidden="0" w:uiPriority="30" w:unhideWhenUsed="0" w:qFormat="1"/>
-    <w:lsdException w:name="Medium List 2 Accent 1" w:semiHidden="0" w:uiPriority="66" w:unhideWhenUsed="0"/>
-    <w:lsdException w:name="Medium Grid 1 Accent 1" w:semiHidden="0" w:uiPriority="67" w:unhideWhenUsed="0"/>
-    <w:lsdException w:name="Medium Grid 2 Accent 1" w:semiHidden="0" w:uiPriority="68" w:unhideWhenUsed="0"/>
-    <w:lsdException w:name="Medium Grid 3 Accent 1" w:semiHidden="0" w:uiPriority="69" w:unhideWhenUsed="0"/>
-    <w:lsdException w:name="Dark List Accent 1" w:semiHidden="0" w:uiPriority="70" w:unhideWhenUsed="0"/>
-    <w:lsdException w:name="Colorful Shading Accent 1" w:semiHidden="0" w:uiPriority="71" w:unhideWhenUsed="0"/>
-    <w:lsdException w:name="Colorful List Accent 1" w:semiHidden="0" w:uiPriority="72" w:unhideWhenUsed="0"/>
-    <w:lsdException w:name="Colorful Grid Accent 1" w:semiHidden="0" w:uiPriority="73" w:unhideWhenUsed="0"/>
-    <w:lsdException w:name="Light Shading Accent 2" w:semiHidden="0" w:uiPriority="60" w:unhideWhenUsed="0"/>
-    <w:lsdException w:name="Light List Accent 2" w:semiHidden="0" w:uiPriority="61" w:unhideWhenUsed="0"/>
-    <w:lsdException w:name="Light Grid Accent 2" w:semiHidden="0" w:uiPriority="62" w:unhideWhenUsed="0"/>
-    <w:lsdException w:name="Medium Shading 1 Accent 2" w:semiHidden="0" w:uiPriority="63" w:unhideWhenUsed="0"/>
-    <w:lsdException w:name="Medium Shading 2 Accent 2" w:semiHidden="0" w:uiPriority="64" w:unhideWhenUsed="0"/>
-    <w:lsdException w:name="Medium List 1 Accent 2" w:semiHidden="0" w:uiPriority="65" w:unhideWhenUsed="0"/>
-    <w:lsdException w:name="Medium List 2 Accent 2" w:semiHidden="0" w:uiPriority="66" w:unhideWhenUsed="0"/>
-    <w:lsdException w:name="Medium Grid 1 Accent 2" w:semiHidden="0" w:uiPriority="67" w:unhideWhenUsed="0"/>
-    <w:lsdException w:name="Medium Grid 2 Accent 2" w:semiHidden="0" w:uiPriority="68" w:unhideWhenUsed="0"/>
-    <w:lsdException w:name="Medium Grid 3 Accent 2" w:semiHidden="0" w:uiPriority="69" w:unhideWhenUsed="0"/>
-    <w:lsdException w:name="Dark List Accent 2" w:semiHidden="0" w:uiPriority="70" w:unhideWhenUsed="0"/>
-    <w:lsdException w:name="Colorful Shading Accent 2" w:semiHidden="0" w:uiPriority="71" w:unhideWhenUsed="0"/>
-    <w:lsdException w:name="Colorful List Accent 2" w:semiHidden="0" w:uiPriority="72" w:unhideWhenUsed="0"/>
-    <w:lsdException w:name="Colorful Grid Accent 2" w:semiHidden="0" w:uiPriority="73" w:unhideWhenUsed="0"/>
-    <w:lsdException w:name="Light Shading Accent 3" w:semiHidden="0" w:uiPriority="60" w:unhideWhenUsed="0"/>
-    <w:lsdException w:name="Light List Accent 3" w:semiHidden="0" w:uiPriority="61" w:unhideWhenUsed="0"/>
-    <w:lsdException w:name="Light Grid Accent 3" w:semiHidden="0" w:uiPriority="62" w:unhideWhenUsed="0"/>
-    <w:lsdException w:name="Medium Shading 1 Accent 3" w:semiHidden="0" w:uiPriority="63" w:unhideWhenUsed="0"/>
-    <w:lsdException w:name="Medium Shading 2 Accent 3" w:semiHidden="0" w:uiPriority="64" w:unhideWhenUsed="0"/>
-    <w:lsdException w:name="Medium List 1 Accent 3" w:semiHidden="0" w:uiPriority="65" w:unhideWhenUsed="0"/>
-    <w:lsdException w:name="Medium List 2 Accent 3" w:semiHidden="0" w:uiPriority="66" w:unhideWhenUsed="0"/>
-    <w:lsdException w:name="Medium Grid 1 Accent 3" w:semiHidden="0" w:uiPriority="67" w:unhideWhenUsed="0"/>
-    <w:lsdException w:name="Medium Grid 2 Accent 3" w:semiHidden="0" w:uiPriority="68" w:unhideWhenUsed="0"/>
-    <w:lsdException w:name="Medium Grid 3 Accent 3" w:semiHidden="0" w:uiPriority="69" w:unhideWhenUsed="0"/>
-    <w:lsdException w:name="Dark List Accent 3" w:semiHidden="0" w:uiPriority="70" w:unhideWhenUsed="0"/>
-    <w:lsdException w:name="Colorful Shading Accent 3" w:semiHidden="0" w:uiPriority="71" w:unhideWhenUsed="0"/>
-    <w:lsdException w:name="Colorful List Accent 3" w:semiHidden="0" w:uiPriority="72" w:unhideWhenUsed="0"/>
-    <w:lsdException w:name="Colorful Grid Accent 3" w:semiHidden="0" w:uiPriority="73" w:unhideWhenUsed="0"/>
-    <w:lsdException w:name="Light Shading Accent 4" w:semiHidden="0" w:uiPriority="60" w:unhideWhenUsed="0"/>
-    <w:lsdException w:name="Light List Accent 4" w:semiHidden="0" w:uiPriority="61" w:unhideWhenUsed="0"/>
-    <w:lsdException w:name="Light Grid Accent 4" w:semiHidden="0" w:uiPriority="62" w:unhideWhenUsed="0"/>
-    <w:lsdException w:name="Medium Shading 1 Accent 4" w:semiHidden="0" w:uiPriority="63" w:unhideWhenUsed="0"/>
-    <w:lsdException w:name="Medium Shading 2 Accent 4" w:semiHidden="0" w:uiPriority="64" w:unhideWhenUsed="0"/>
-    <w:lsdException w:name="Medium List 1 Accent 4" w:semiHidden="0" w:uiPriority="65" w:unhideWhenUsed="0"/>
-    <w:lsdException w:name="Medium List 2 Accent 4" w:semiHidden="0" w:uiPriority="66" w:unhideWhenUsed="0"/>
-    <w:lsdException w:name="Medium Grid 1 Accent 4" w:semiHidden="0" w:uiPriority="67" w:unhideWhenUsed="0"/>
-    <w:lsdException w:name="Medium Grid 2 Accent 4" w:semiHidden="0" w:uiPriority="68" w:unhideWhenUsed="0"/>
-    <w:lsdException w:name="Medium Grid 3 Accent 4" w:semiHidden="0" w:uiPriority="69" w:unhideWhenUsed="0"/>
-    <w:lsdException w:name="Dark List Accent 4" w:semiHidden="0" w:uiPriority="70" w:unhideWhenUsed="0"/>
-    <w:lsdException w:name="Colorful Shading Accent 4" w:semiHidden="0" w:uiPriority="71" w:unhideWhenUsed="0"/>
-    <w:lsdException w:name="Colorful List Accent 4" w:semiHidden="0" w:uiPriority="72" w:unhideWhenUsed="0"/>
-    <w:lsdException w:name="Colorful Grid Accent 4" w:semiHidden="0" w:uiPriority="73" w:unhideWhenUsed="0"/>
-    <w:lsdException w:name="Light Shading Accent 5" w:semiHidden="0" w:uiPriority="60" w:unhideWhenUsed="0"/>
-    <w:lsdException w:name="Light List Accent 5" w:semiHidden="0" w:uiPriority="61" w:unhideWhenUsed="0"/>
-    <w:lsdException w:name="Light Grid Accent 5" w:semiHidden="0" w:uiPriority="62" w:unhideWhenUsed="0"/>
-    <w:lsdException w:name="Medium Shading 1 Accent 5" w:semiHidden="0" w:uiPriority="63" w:unhideWhenUsed="0"/>
-    <w:lsdException w:name="Medium Shading 2 Accent 5" w:semiHidden="0" w:uiPriority="64" w:unhideWhenUsed="0"/>
-    <w:lsdException w:name="Medium List 1 Accent 5" w:semiHidden="0" w:uiPriority="65" w:unhideWhenUsed="0"/>
-    <w:lsdException w:name="Medium List 2 Accent 5" w:semiHidden="0" w:uiPriority="66" w:unhideWhenUsed="0"/>
-    <w:lsdException w:name="Medium Grid 1 Accent 5" w:semiHidden="0" w:uiPriority="67" w:unhideWhenUsed="0"/>
-    <w:lsdException w:name="Medium Grid 2 Accent 5" w:semiHidden="0" w:uiPriority="68" w:unhideWhenUsed="0"/>
-    <w:lsdException w:name="Medium Grid 3 Accent 5" w:semiHidden="0" w:uiPriority="69" w:unhideWhenUsed="0"/>
-    <w:lsdException w:name="Dark List Accent 5" w:semiHidden="0" w:uiPriority="70" w:unhideWhenUsed="0"/>
-    <w:lsdException w:name="Colorful Shading Accent 5" w:semiHidden="0" w:uiPriority="71" w:unhideWhenUsed="0"/>
-    <w:lsdException w:name="Colorful List Accent 5" w:semiHidden="0" w:uiPriority="72" w:unhideWhenUsed="0"/>
-    <w:lsdException w:name="Colorful Grid Accent 5" w:semiHidden="0" w:uiPriority="73" w:unhideWhenUsed="0"/>
-    <w:lsdException w:name="Light Shading Accent 6" w:semiHidden="0" w:uiPriority="60" w:unhideWhenUsed="0"/>
-    <w:lsdException w:name="Light List Accent 6" w:semiHidden="0" w:uiPriority="61" w:unhideWhenUsed="0"/>
-    <w:lsdException w:name="Light Grid Accent 6" w:semiHidden="0" w:uiPriority="62" w:unhideWhenUsed="0"/>
-    <w:lsdException w:name="Medium Shading 1 Accent 6" w:semiHidden="0" w:uiPriority="63" w:unhideWhenUsed="0"/>
-    <w:lsdException w:name="Medium Shading 2 Accent 6" w:semiHidden="0" w:uiPriority="64" w:unhideWhenUsed="0"/>
-    <w:lsdException w:name="Medium List 1 Accent 6" w:semiHidden="0" w:uiPriority="65" w:unhideWhenUsed="0"/>
-    <w:lsdException w:name="Medium List 2 Accent 6" w:semiHidden="0" w:uiPriority="66" w:unhideWhenUsed="0"/>
-    <w:lsdException w:name="Medium Grid 1 Accent 6" w:semiHidden="0" w:uiPriority="67" w:unhideWhenUsed="0"/>
-    <w:lsdException w:name="Medium Grid 2 Accent 6" w:semiHidden="0" w:uiPriority="68" w:unhideWhenUsed="0"/>
-    <w:lsdException w:name="Medium Grid 3 Accent 6" w:semiHidden="0" w:uiPriority="69" w:unhideWhenUsed="0"/>
-    <w:lsdException w:name="Dark List Accent 6" w:semiHidden="0" w:uiPriority="70" w:unhideWhenUsed="0"/>
-    <w:lsdException w:name="Colorful Shading Accent 6" w:semiHidden="0" w:uiPriority="71" w:unhideWhenUsed="0"/>
-    <w:lsdException w:name="Colorful List Accent 6" w:semiHidden="0" w:uiPriority="72" w:unhideWhenUsed="0"/>
-    <w:lsdException w:name="Colorful Grid Accent 6" w:semiHidden="0" w:uiPriority="73" w:unhideWhenUsed="0"/>
-    <w:lsdException w:name="Subtle Emphasis" w:semiHidden="0" w:uiPriority="19" w:unhideWhenUsed="0" w:qFormat="1"/>
-    <w:lsdException w:name="Intense Emphasis" w:semiHidden="0" w:uiPriority="21" w:unhideWhenUsed="0" w:qFormat="1"/>
-    <w:lsdException w:name="Subtle Reference" w:semiHidden="0" w:uiPriority="31" w:unhideWhenUsed="0" w:qFormat="1"/>
-    <w:lsdException w:name="Intense Reference" w:semiHidden="0" w:uiPriority="32" w:unhideWhenUsed="0" w:qFormat="1"/>
-    <w:lsdException w:name="Book Title" w:semiHidden="0" w:uiPriority="33" w:unhideWhenUsed="0" w:qFormat="1"/>
-    <w:lsdException w:name="Bibliography" w:uiPriority="37"/>
-    <w:lsdException w:name="TOC Heading" w:uiPriority="39" w:qFormat="1"/>
+  <w:latentStyles w:defLockedState="0" w:defUIPriority="99" w:defSemiHidden="0" w:defUnhideWhenUsed="0" w:defQFormat="0" w:count="376">
+    <w:lsdException w:name="Normal" w:uiPriority="0" w:qFormat="1"/>
+    <w:lsdException w:name="heading 1" w:uiPriority="9" w:qFormat="1"/>
+    <w:lsdException w:name="heading 2" w:semiHidden="1" w:uiPriority="9" w:unhideWhenUsed="1" w:qFormat="1"/>
+    <w:lsdException w:name="heading 3" w:semiHidden="1" w:uiPriority="9" w:unhideWhenUsed="1" w:qFormat="1"/>
+    <w:lsdException w:name="heading 4" w:semiHidden="1" w:uiPriority="9" w:unhideWhenUsed="1" w:qFormat="1"/>
+    <w:lsdException w:name="heading 5" w:semiHidden="1" w:uiPriority="9" w:unhideWhenUsed="1" w:qFormat="1"/>
+    <w:lsdException w:name="heading 6" w:semiHidden="1" w:uiPriority="9" w:unhideWhenUsed="1" w:qFormat="1"/>
+    <w:lsdException w:name="heading 7" w:semiHidden="1" w:uiPriority="9" w:unhideWhenUsed="1" w:qFormat="1"/>
+    <w:lsdException w:name="heading 8" w:semiHidden="1" w:uiPriority="9" w:unhideWhenUsed="1" w:qFormat="1"/>
+    <w:lsdException w:name="heading 9" w:semiHidden="1" w:uiPriority="9" w:unhideWhenUsed="1" w:qFormat="1"/>
+    <w:lsdException w:name="index 1" w:semiHidden="1" w:unhideWhenUsed="1"/>
+    <w:lsdException w:name="index 2" w:semiHidden="1" w:unhideWhenUsed="1"/>
+    <w:lsdException w:name="index 3" w:semiHidden="1" w:unhideWhenUsed="1"/>
+    <w:lsdException w:name="index 4" w:semiHidden="1" w:unhideWhenUsed="1"/>
+    <w:lsdException w:name="index 5" w:semiHidden="1" w:unhideWhenUsed="1"/>
+    <w:lsdException w:name="index 6" w:semiHidden="1" w:unhideWhenUsed="1"/>
+    <w:lsdException w:name="index 7" w:semiHidden="1" w:unhideWhenUsed="1"/>
+    <w:lsdException w:name="index 8" w:semiHidden="1" w:unhideWhenUsed="1"/>
+    <w:lsdException w:name="index 9" w:semiHidden="1" w:unhideWhenUsed="1"/>
+    <w:lsdException w:name="toc 1" w:semiHidden="1" w:uiPriority="39" w:unhideWhenUsed="1"/>
+    <w:lsdException w:name="toc 2" w:semiHidden="1" w:uiPriority="39" w:unhideWhenUsed="1"/>
+    <w:lsdException w:name="toc 3" w:semiHidden="1" w:uiPriority="39" w:unhideWhenUsed="1"/>
+    <w:lsdException w:name="toc 4" w:semiHidden="1" w:uiPriority="39" w:unhideWhenUsed="1"/>
+    <w:lsdException w:name="toc 5" w:semiHidden="1" w:uiPriority="39" w:unhideWhenUsed="1"/>
+    <w:lsdException w:name="toc 6" w:semiHidden="1" w:uiPriority="39" w:unhideWhenUsed="1"/>
+    <w:lsdException w:name="toc 7" w:semiHidden="1" w:uiPriority="39" w:unhideWhenUsed="1"/>
+    <w:lsdException w:name="toc 8" w:semiHidden="1" w:uiPriority="39" w:unhideWhenUsed="1"/>
+    <w:lsdException w:name="toc 9" w:semiHidden="1" w:uiPriority="39" w:unhideWhenUsed="1"/>
+    <w:lsdException w:name="Normal Indent" w:semiHidden="1" w:unhideWhenUsed="1"/>
+    <w:lsdException w:name="footnote text" w:semiHidden="1" w:unhideWhenUsed="1"/>
+    <w:lsdException w:name="annotation text" w:semiHidden="1" w:unhideWhenUsed="1"/>
+    <w:lsdException w:name="header" w:semiHidden="1" w:unhideWhenUsed="1"/>
+    <w:lsdException w:name="footer" w:semiHidden="1" w:unhideWhenUsed="1"/>
+    <w:lsdException w:name="index heading" w:semiHidden="1" w:unhideWhenUsed="1"/>
+    <w:lsdException w:name="caption" w:semiHidden="1" w:uiPriority="35" w:unhideWhenUsed="1" w:qFormat="1"/>
+    <w:lsdException w:name="table of figures" w:semiHidden="1" w:unhideWhenUsed="1"/>
+    <w:lsdException w:name="envelope address" w:semiHidden="1" w:unhideWhenUsed="1"/>
+    <w:lsdException w:name="envelope return" w:semiHidden="1" w:unhideWhenUsed="1"/>
+    <w:lsdException w:name="footnote reference" w:semiHidden="1" w:unhideWhenUsed="1"/>
+    <w:lsdException w:name="annotation reference" w:semiHidden="1" w:unhideWhenUsed="1"/>
+    <w:lsdException w:name="line number" w:semiHidden="1" w:unhideWhenUsed="1"/>
+    <w:lsdException w:name="page number" w:semiHidden="1" w:unhideWhenUsed="1"/>
+    <w:lsdException w:name="endnote reference" w:semiHidden="1" w:unhideWhenUsed="1"/>
+    <w:lsdException w:name="endnote text" w:semiHidden="1" w:unhideWhenUsed="1"/>
+    <w:lsdException w:name="table of authorities" w:semiHidden="1" w:unhideWhenUsed="1"/>
+    <w:lsdException w:name="macro" w:semiHidden="1" w:unhideWhenUsed="1"/>
+    <w:lsdException w:name="toa heading" w:semiHidden="1" w:unhideWhenUsed="1"/>
+    <w:lsdException w:name="List" w:semiHidden="1" w:unhideWhenUsed="1"/>
+    <w:lsdException w:name="List Bullet" w:semiHidden="1" w:unhideWhenUsed="1"/>
+    <w:lsdException w:name="List Number" w:semiHidden="1" w:unhideWhenUsed="1"/>
+    <w:lsdException w:name="List 2" w:semiHidden="1" w:unhideWhenUsed="1"/>
+    <w:lsdException w:name="List 3" w:semiHidden="1" w:unhideWhenUsed="1"/>
+    <w:lsdException w:name="List 4" w:semiHidden="1" w:unhideWhenUsed="1"/>
+    <w:lsdException w:name="List 5" w:semiHidden="1" w:unhideWhenUsed="1"/>
+    <w:lsdException w:name="List Bullet 2" w:semiHidden="1" w:unhideWhenUsed="1"/>
+    <w:lsdException w:name="List Bullet 3" w:semiHidden="1" w:unhideWhenUsed="1"/>
+    <w:lsdException w:name="List Bullet 4" w:semiHidden="1" w:unhideWhenUsed="1"/>
+    <w:lsdException w:name="List Bullet 5" w:semiHidden="1" w:unhideWhenUsed="1"/>
+    <w:lsdException w:name="List Number 2" w:semiHidden="1" w:unhideWhenUsed="1"/>
+    <w:lsdException w:name="List Number 3" w:semiHidden="1" w:unhideWhenUsed="1"/>
+    <w:lsdException w:name="List Number 4" w:semiHidden="1" w:unhideWhenUsed="1"/>
+    <w:lsdException w:name="List Number 5" w:semiHidden="1" w:unhideWhenUsed="1"/>
+    <w:lsdException w:name="Title" w:uiPriority="10" w:qFormat="1"/>
+    <w:lsdException w:name="Closing" w:semiHidden="1" w:unhideWhenUsed="1"/>
+    <w:lsdException w:name="Signature" w:semiHidden="1" w:unhideWhenUsed="1"/>
+    <w:lsdException w:name="Default Paragraph Font" w:semiHidden="1" w:uiPriority="1" w:unhideWhenUsed="1"/>
+    <w:lsdException w:name="Body Text" w:semiHidden="1" w:unhideWhenUsed="1"/>
+    <w:lsdException w:name="Body Text Indent" w:semiHidden="1" w:unhideWhenUsed="1"/>
+    <w:lsdException w:name="List Continue" w:semiHidden="1" w:unhideWhenUsed="1"/>
+    <w:lsdException w:name="List Continue 2" w:semiHidden="1" w:unhideWhenUsed="1"/>
+    <w:lsdException w:name="List Continue 3" w:semiHidden="1" w:unhideWhenUsed="1"/>
+    <w:lsdException w:name="List Continue 4" w:semiHidden="1" w:unhideWhenUsed="1"/>
+    <w:lsdException w:name="List Continue 5" w:semiHidden="1" w:unhideWhenUsed="1"/>
+    <w:lsdException w:name="Message Header" w:semiHidden="1" w:unhideWhenUsed="1"/>
+    <w:lsdException w:name="Subtitle" w:uiPriority="11" w:qFormat="1"/>
+    <w:lsdException w:name="Salutation" w:semiHidden="1" w:unhideWhenUsed="1"/>
+    <w:lsdException w:name="Date" w:semiHidden="1" w:unhideWhenUsed="1"/>
+    <w:lsdException w:name="Body Text First Indent" w:semiHidden="1" w:unhideWhenUsed="1"/>
+    <w:lsdException w:name="Body Text First Indent 2" w:semiHidden="1" w:unhideWhenUsed="1"/>
+    <w:lsdException w:name="Note Heading" w:semiHidden="1" w:unhideWhenUsed="1"/>
+    <w:lsdException w:name="Body Text 2" w:semiHidden="1" w:unhideWhenUsed="1"/>
+    <w:lsdException w:name="Body Text 3" w:semiHidden="1" w:unhideWhenUsed="1"/>
+    <w:lsdException w:name="Body Text Indent 2" w:semiHidden="1" w:unhideWhenUsed="1"/>
+    <w:lsdException w:name="Body Text Indent 3" w:semiHidden="1" w:unhideWhenUsed="1"/>
+    <w:lsdException w:name="Block Text" w:semiHidden="1" w:unhideWhenUsed="1"/>
+    <w:lsdException w:name="Hyperlink" w:semiHidden="1" w:unhideWhenUsed="1"/>
+    <w:lsdException w:name="FollowedHyperlink" w:semiHidden="1" w:unhideWhenUsed="1"/>
+    <w:lsdException w:name="Strong" w:uiPriority="22" w:qFormat="1"/>
+    <w:lsdException w:name="Emphasis" w:uiPriority="20" w:qFormat="1"/>
+    <w:lsdException w:name="Document Map" w:semiHidden="1" w:unhideWhenUsed="1"/>
+    <w:lsdException w:name="Plain Text" w:semiHidden="1" w:unhideWhenUsed="1"/>
+    <w:lsdException w:name="E-mail Signature" w:semiHidden="1" w:unhideWhenUsed="1"/>
+    <w:lsdException w:name="HTML Top of Form" w:semiHidden="1" w:unhideWhenUsed="1"/>
+    <w:lsdException w:name="HTML Bottom of Form" w:semiHidden="1" w:unhideWhenUsed="1"/>
+    <w:lsdException w:name="Normal (Web)" w:semiHidden="1" w:unhideWhenUsed="1"/>
+    <w:lsdException w:name="HTML Acronym" w:semiHidden="1" w:unhideWhenUsed="1"/>
+    <w:lsdException w:name="HTML Address" w:semiHidden="1" w:unhideWhenUsed="1"/>
+    <w:lsdException w:name="HTML Cite" w:semiHidden="1" w:unhideWhenUsed="1"/>
+    <w:lsdException w:name="HTML Code" w:semiHidden="1" w:unhideWhenUsed="1"/>
+    <w:lsdException w:name="HTML Definition" w:semiHidden="1" w:unhideWhenUsed="1"/>
+    <w:lsdException w:name="HTML Keyboard" w:semiHidden="1" w:unhideWhenUsed="1"/>
+    <w:lsdException w:name="HTML Preformatted" w:semiHidden="1" w:unhideWhenUsed="1"/>
+    <w:lsdException w:name="HTML Sample" w:semiHidden="1" w:unhideWhenUsed="1"/>
+    <w:lsdException w:name="HTML Typewriter" w:semiHidden="1" w:unhideWhenUsed="1"/>
+    <w:lsdException w:name="HTML Variable" w:semiHidden="1" w:unhideWhenUsed="1"/>
+    <w:lsdException w:name="Normal Table" w:semiHidden="1" w:unhideWhenUsed="1"/>
+    <w:lsdException w:name="annotation subject" w:semiHidden="1" w:unhideWhenUsed="1"/>
+    <w:lsdException w:name="No List" w:semiHidden="1" w:unhideWhenUsed="1"/>
+    <w:lsdException w:name="Outline List 1" w:semiHidden="1" w:unhideWhenUsed="1"/>
+    <w:lsdException w:name="Outline List 2" w:semiHidden="1" w:unhideWhenUsed="1"/>
+    <w:lsdException w:name="Outline List 3" w:semiHidden="1" w:unhideWhenUsed="1"/>
+    <w:lsdException w:name="Table Simple 1" w:semiHidden="1" w:unhideWhenUsed="1"/>
+    <w:lsdException w:name="Table Simple 2" w:semiHidden="1" w:unhideWhenUsed="1"/>
+    <w:lsdException w:name="Table Simple 3" w:semiHidden="1" w:unhideWhenUsed="1"/>
+    <w:lsdException w:name="Table Classic 1" w:semiHidden="1" w:unhideWhenUsed="1"/>
+    <w:lsdException w:name="Table Classic 2" w:semiHidden="1" w:unhideWhenUsed="1"/>
+    <w:lsdException w:name="Table Classic 3" w:semiHidden="1" w:unhideWhenUsed="1"/>
+    <w:lsdException w:name="Table Classic 4" w:semiHidden="1" w:unhideWhenUsed="1"/>
+    <w:lsdException w:name="Table Colorful 1" w:semiHidden="1" w:unhideWhenUsed="1"/>
+    <w:lsdException w:name="Table Colorful 2" w:semiHidden="1" w:unhideWhenUsed="1"/>
+    <w:lsdException w:name="Table Colorful 3" w:semiHidden="1" w:unhideWhenUsed="1"/>
+    <w:lsdException w:name="Table Columns 1" w:semiHidden="1" w:unhideWhenUsed="1"/>
+    <w:lsdException w:name="Table Columns 2" w:semiHidden="1" w:unhideWhenUsed="1"/>
+    <w:lsdException w:name="Table Columns 3" w:semiHidden="1" w:unhideWhenUsed="1"/>
+    <w:lsdException w:name="Table Columns 4" w:semiHidden="1" w:unhideWhenUsed="1"/>
+    <w:lsdException w:name="Table Columns 5" w:semiHidden="1" w:unhideWhenUsed="1"/>
+    <w:lsdException w:name="Table Grid 1" w:semiHidden="1" w:unhideWhenUsed="1"/>
+    <w:lsdException w:name="Table Grid 2" w:semiHidden="1" w:unhideWhenUsed="1"/>
+    <w:lsdException w:name="Table Grid 3" w:semiHidden="1" w:unhideWhenUsed="1"/>
+    <w:lsdException w:name="Table Grid 4" w:semiHidden="1" w:unhideWhenUsed="1"/>
+    <w:lsdException w:name="Table Grid 5" w:semiHidden="1" w:unhideWhenUsed="1"/>
+    <w:lsdException w:name="Table Grid 6" w:semiHidden="1" w:unhideWhenUsed="1"/>
+    <w:lsdException w:name="Table Grid 7" w:semiHidden="1" w:unhideWhenUsed="1"/>
+    <w:lsdException w:name="Table Grid 8" w:semiHidden="1" w:unhideWhenUsed="1"/>
+    <w:lsdException w:name="Table List 1" w:semiHidden="1" w:unhideWhenUsed="1"/>
+    <w:lsdException w:name="Table List 2" w:semiHidden="1" w:unhideWhenUsed="1"/>
+    <w:lsdException w:name="Table List 3" w:semiHidden="1" w:unhideWhenUsed="1"/>
+    <w:lsdException w:name="Table List 4" w:semiHidden="1" w:unhideWhenUsed="1"/>
+    <w:lsdException w:name="Table List 5" w:semiHidden="1" w:unhideWhenUsed="1"/>
+    <w:lsdException w:name="Table List 6" w:semiHidden="1" w:unhideWhenUsed="1"/>
+    <w:lsdException w:name="Table List 7" w:semiHidden="1" w:unhideWhenUsed="1"/>
+    <w:lsdException w:name="Table List 8" w:semiHidden="1" w:unhideWhenUsed="1"/>
+    <w:lsdException w:name="Table 3D effects 1" w:semiHidden="1" w:unhideWhenUsed="1"/>
+    <w:lsdException w:name="Table 3D effects 2" w:semiHidden="1" w:unhideWhenUsed="1"/>
+    <w:lsdException w:name="Table 3D effects 3" w:semiHidden="1" w:unhideWhenUsed="1"/>
+    <w:lsdException w:name="Table Contemporary" w:semiHidden="1" w:unhideWhenUsed="1"/>
+    <w:lsdException w:name="Table Elegant" w:semiHidden="1" w:unhideWhenUsed="1"/>
+    <w:lsdException w:name="Table Professional" w:semiHidden="1" w:unhideWhenUsed="1"/>
+    <w:lsdException w:name="Table Subtle 1" w:semiHidden="1" w:unhideWhenUsed="1"/>
+    <w:lsdException w:name="Table Subtle 2" w:semiHidden="1" w:unhideWhenUsed="1"/>
+    <w:lsdException w:name="Table Web 1" w:semiHidden="1" w:unhideWhenUsed="1"/>
+    <w:lsdException w:name="Table Web 2" w:semiHidden="1" w:unhideWhenUsed="1"/>
+    <w:lsdException w:name="Table Web 3" w:semiHidden="1" w:unhideWhenUsed="1"/>
+    <w:lsdException w:name="Balloon Text" w:semiHidden="1" w:unhideWhenUsed="1"/>
+    <w:lsdException w:name="Table Grid" w:uiPriority="59"/>
+    <w:lsdException w:name="Table Theme" w:semiHidden="1" w:unhideWhenUsed="1"/>
+    <w:lsdException w:name="Placeholder Text" w:semiHidden="1"/>
+    <w:lsdException w:name="No Spacing" w:uiPriority="1" w:qFormat="1"/>
+    <w:lsdException w:name="Light Shading" w:uiPriority="60"/>
+    <w:lsdException w:name="Light List" w:uiPriority="61"/>
+    <w:lsdException w:name="Light Grid" w:uiPriority="62"/>
+    <w:lsdException w:name="Medium Shading 1" w:uiPriority="63"/>
+    <w:lsdException w:name="Medium Shading 2" w:uiPriority="64"/>
+    <w:lsdException w:name="Medium List 1" w:uiPriority="65"/>
+    <w:lsdException w:name="Medium List 2" w:uiPriority="66"/>
+    <w:lsdException w:name="Medium Grid 1" w:uiPriority="67"/>
+    <w:lsdException w:name="Medium Grid 2" w:uiPriority="68"/>
+    <w:lsdException w:name="Medium Grid 3" w:uiPriority="69"/>
+    <w:lsdException w:name="Dark List" w:uiPriority="70"/>
+    <w:lsdException w:name="Colorful Shading" w:uiPriority="71"/>
+    <w:lsdException w:name="Colorful List" w:uiPriority="72"/>
+    <w:lsdException w:name="Colorful Grid" w:uiPriority="73"/>
+    <w:lsdException w:name="Light Shading Accent 1" w:uiPriority="60"/>
+    <w:lsdException w:name="Light List Accent 1" w:uiPriority="61"/>
+    <w:lsdException w:name="Light Grid Accent 1" w:uiPriority="62"/>
+    <w:lsdException w:name="Medium Shading 1 Accent 1" w:uiPriority="63"/>
+    <w:lsdException w:name="Medium Shading 2 Accent 1" w:uiPriority="64"/>
+    <w:lsdException w:name="Medium List 1 Accent 1" w:uiPriority="65"/>
+    <w:lsdException w:name="Revision" w:semiHidden="1"/>
+    <w:lsdException w:name="List Paragraph" w:uiPriority="34" w:qFormat="1"/>
+    <w:lsdException w:name="Quote" w:uiPriority="29" w:qFormat="1"/>
+    <w:lsdException w:name="Intense Quote" w:uiPriority="30" w:qFormat="1"/>
+    <w:lsdException w:name="Medium List 2 Accent 1" w:uiPriority="66"/>
+    <w:lsdException w:name="Medium Grid 1 Accent 1" w:uiPriority="67"/>
+    <w:lsdException w:name="Medium Grid 2 Accent 1" w:uiPriority="68"/>
+    <w:lsdException w:name="Medium Grid 3 Accent 1" w:uiPriority="69"/>
+    <w:lsdException w:name="Dark List Accent 1" w:uiPriority="70"/>
+    <w:lsdException w:name="Colorful Shading Accent 1" w:uiPriority="71"/>
+    <w:lsdException w:name="Colorful List Accent 1" w:uiPriority="72"/>
+    <w:lsdException w:name="Colorful Grid Accent 1" w:uiPriority="73"/>
+    <w:lsdException w:name="Light Shading Accent 2" w:uiPriority="60"/>
+    <w:lsdException w:name="Light List Accent 2" w:uiPriority="61"/>
+    <w:lsdException w:name="Light Grid Accent 2" w:uiPriority="62"/>
+    <w:lsdException w:name="Medium Shading 1 Accent 2" w:uiPriority="63"/>
+    <w:lsdException w:name="Medium Shading 2 Accent 2" w:uiPriority="64"/>
+    <w:lsdException w:name="Medium List 1 Accent 2" w:uiPriority="65"/>
+    <w:lsdException w:name="Medium List 2 Accent 2" w:uiPriority="66"/>
+    <w:lsdException w:name="Medium Grid 1 Accent 2" w:uiPriority="67"/>
+    <w:lsdException w:name="Medium Grid 2 Accent 2" w:uiPriority="68"/>
+    <w:lsdException w:name="Medium Grid 3 Accent 2" w:uiPriority="69"/>
+    <w:lsdException w:name="Dark List Accent 2" w:uiPriority="70"/>
+    <w:lsdException w:name="Colorful Shading Accent 2" w:uiPriority="71"/>
+    <w:lsdException w:name="Colorful List Accent 2" w:uiPriority="72"/>
+    <w:lsdException w:name="Colorful Grid Accent 2" w:uiPriority="73"/>
+    <w:lsdException w:name="Light Shading Accent 3" w:uiPriority="60"/>
+    <w:lsdException w:name="Light List Accent 3" w:uiPriority="61"/>
+    <w:lsdException w:name="Light Grid Accent 3" w:uiPriority="62"/>
+    <w:lsdException w:name="Medium Shading 1 Accent 3" w:uiPriority="63"/>
+    <w:lsdException w:name="Medium Shading 2 Accent 3" w:uiPriority="64"/>
+    <w:lsdException w:name="Medium List 1 Accent 3" w:uiPriority="65"/>
+    <w:lsdException w:name="Medium List 2 Accent 3" w:uiPriority="66"/>
+    <w:lsdException w:name="Medium Grid 1 Accent 3" w:uiPriority="67"/>
+    <w:lsdException w:name="Medium Grid 2 Accent 3" w:uiPriority="68"/>
+    <w:lsdException w:name="Medium Grid 3 Accent 3" w:uiPriority="69"/>
+    <w:lsdException w:name="Dark List Accent 3" w:uiPriority="70"/>
+    <w:lsdException w:name="Colorful Shading Accent 3" w:uiPriority="71"/>
+    <w:lsdException w:name="Colorful List Accent 3" w:uiPriority="72"/>
+    <w:lsdException w:name="Colorful Grid Accent 3" w:uiPriority="73"/>
+    <w:lsdException w:name="Light Shading Accent 4" w:uiPriority="60"/>
+    <w:lsdException w:name="Light List Accent 4" w:uiPriority="61"/>
+    <w:lsdException w:name="Light Grid Accent 4" w:uiPriority="62"/>
+    <w:lsdException w:name="Medium Shading 1 Accent 4" w:uiPriority="63"/>
+    <w:lsdException w:name="Medium Shading 2 Accent 4" w:uiPriority="64"/>
+    <w:lsdException w:name="Medium List 1 Accent 4" w:uiPriority="65"/>
+    <w:lsdException w:name="Medium List 2 Accent 4" w:uiPriority="66"/>
+    <w:lsdException w:name="Medium Grid 1 Accent 4" w:uiPriority="67"/>
+    <w:lsdException w:name="Medium Grid 2 Accent 4" w:uiPriority="68"/>
+    <w:lsdException w:name="Medium Grid 3 Accent 4" w:uiPriority="69"/>
+    <w:lsdException w:name="Dark List Accent 4" w:uiPriority="70"/>
+    <w:lsdException w:name="Colorful Shading Accent 4" w:uiPriority="71"/>
+    <w:lsdException w:name="Colorful List Accent 4" w:uiPriority="72"/>
+    <w:lsdException w:name="Colorful Grid Accent 4" w:uiPriority="73"/>
+    <w:lsdException w:name="Light Shading Accent 5" w:uiPriority="60"/>
+    <w:lsdException w:name="Light List Accent 5" w:uiPriority="61"/>
+    <w:lsdException w:name="Light Grid Accent 5" w:uiPriority="62"/>
+    <w:lsdException w:name="Medium Shading 1 Accent 5" w:uiPriority="63"/>
+    <w:lsdException w:name="Medium Shading 2 Accent 5" w:uiPriority="64"/>
+    <w:lsdException w:name="Medium List 1 Accent 5" w:uiPriority="65"/>
+    <w:lsdException w:name="Medium List 2 Accent 5" w:uiPriority="66"/>
+    <w:lsdException w:name="Medium Grid 1 Accent 5" w:uiPriority="67"/>
+    <w:lsdException w:name="Medium Grid 2 Accent 5" w:uiPriority="68"/>
+    <w:lsdException w:name="Medium Grid 3 Accent 5" w:uiPriority="69"/>
+    <w:lsdException w:name="Dark List Accent 5" w:uiPriority="70"/>
+    <w:lsdException w:name="Colorful Shading Accent 5" w:uiPriority="71"/>
+    <w:lsdException w:name="Colorful List Accent 5" w:uiPriority="72"/>
+    <w:lsdException w:name="Colorful Grid Accent 5" w:uiPriority="73"/>
+    <w:lsdException w:name="Light Shading Accent 6" w:uiPriority="60"/>
+    <w:lsdException w:name="Light List Accent 6" w:uiPriority="61"/>
+    <w:lsdException w:name="Light Grid Accent 6" w:uiPriority="62"/>
+    <w:lsdException w:name="Medium Shading 1 Accent 6" w:uiPriority="63"/>
+    <w:lsdException w:name="Medium Shading 2 Accent 6" w:uiPriority="64"/>
+    <w:lsdException w:name="Medium List 1 Accent 6" w:uiPriority="65"/>
+    <w:lsdException w:name="Medium List 2 Accent 6" w:uiPriority="66"/>
+    <w:lsdException w:name="Medium Grid 1 Accent 6" w:uiPriority="67"/>
+    <w:lsdException w:name="Medium Grid 2 Accent 6" w:uiPriority="68"/>
+    <w:lsdException w:name="Medium Grid 3 Accent 6" w:uiPriority="69"/>
+    <w:lsdException w:name="Dark List Accent 6" w:uiPriority="70"/>
+    <w:lsdException w:name="Colorful Shading Accent 6" w:uiPriority="71"/>
+    <w:lsdException w:name="Colorful List Accent 6" w:uiPriority="72"/>
+    <w:lsdException w:name="Colorful Grid Accent 6" w:uiPriority="73"/>
+    <w:lsdException w:name="Subtle Emphasis" w:uiPriority="19" w:qFormat="1"/>
+    <w:lsdException w:name="Intense Emphasis" w:uiPriority="21" w:qFormat="1"/>
+    <w:lsdException w:name="Subtle Reference" w:uiPriority="31" w:qFormat="1"/>
+    <w:lsdException w:name="Intense Reference" w:uiPriority="32" w:qFormat="1"/>
+    <w:lsdException w:name="Book Title" w:uiPriority="33" w:qFormat="1"/>
+    <w:lsdException w:name="Bibliography" w:semiHidden="1" w:uiPriority="37" w:unhideWhenUsed="1"/>
+    <w:lsdException w:name="TOC Heading" w:semiHidden="1" w:uiPriority="39" w:unhideWhenUsed="1" w:qFormat="1"/>
+    <w:lsdException w:name="Grid Table 4" w:uiPriority="49"/>
+    <w:lsdException w:name="Grid Table 5 Dark" w:uiPriority="50"/>
+    <w:lsdException w:name="Grid Table 6 Colorful" w:uiPriority="51"/>
+    <w:lsdException w:name="Grid Table 7 Colorful" w:uiPriority="52"/>
+    <w:lsdException w:name="Grid Table 1 Light Accent 1" w:uiPriority="46"/>
+    <w:lsdException w:name="Grid Table 2 Accent 1" w:uiPriority="47"/>
+    <w:lsdException w:name="Grid Table 3 Accent 1" w:uiPriority="48"/>
+    <w:lsdException w:name="Grid Table 4 Accent 1" w:uiPriority="49"/>
+    <w:lsdException w:name="Grid Table 5 Dark Accent 1" w:uiPriority="50"/>
+    <w:lsdException w:name="Grid Table 6 Colorful Accent 1" w:uiPriority="51"/>
+    <w:lsdException w:name="Grid Table 7 Colorful Accent 1" w:uiPriority="52"/>
+    <w:lsdException w:name="Grid Table 1 Light Accent 2" w:uiPriority="46"/>
+    <w:lsdException w:name="Grid Table 2 Accent 2" w:uiPriority="47"/>
+    <w:lsdException w:name="Grid Table 3 Accent 2" w:uiPriority="48"/>
+    <w:lsdException w:name="Grid Table 4 Accent 2" w:uiPriority="49"/>
+    <w:lsdException w:name="Grid Table 5 Dark Accent 2" w:uiPriority="50"/>
+    <w:lsdException w:name="Grid Table 6 Colorful Accent 2" w:uiPriority="51"/>
+    <w:lsdException w:name="Grid Table 7 Colorful Accent 2" w:uiPriority="52"/>
+    <w:lsdException w:name="Grid Table 1 Light Accent 3" w:uiPriority="46"/>
+    <w:lsdException w:name="Grid Table 2 Accent 3" w:uiPriority="47"/>
+    <w:lsdException w:name="Grid Table 3 Accent 3" w:uiPriority="48"/>
+    <w:lsdException w:name="Grid Table 4 Accent 3" w:uiPriority="49"/>
+    <w:lsdException w:name="Grid Table 5 Dark Accent 3" w:uiPriority="50"/>
+    <w:lsdException w:name="Grid Table 6 Colorful Accent 3" w:uiPriority="51"/>
+    <w:lsdException w:name="Grid Table 7 Colorful Accent 3" w:uiPriority="52"/>
+    <w:lsdException w:name="Grid Table 1 Light Accent 4" w:uiPriority="46"/>
+    <w:lsdException w:name="Grid Table 2 Accent 4" w:uiPriority="47"/>
+    <w:lsdException w:name="Grid Table 3 Accent 4" w:uiPriority="48"/>
+    <w:lsdException w:name="Grid Table 4 Accent 4" w:uiPriority="49"/>
+    <w:lsdException w:name="Grid Table 5 Dark Accent 4" w:uiPriority="50"/>
+    <w:lsdException w:name="Grid Table 6 Colorful Accent 4" w:uiPriority="51"/>
+    <w:lsdException w:name="Grid Table 7 Colorful Accent 4" w:uiPriority="52"/>
+    <w:lsdException w:name="Grid Table 1 Light Accent 5" w:uiPriority="46"/>
+    <w:lsdException w:name="Grid Table 2 Accent 5" w:uiPriority="47"/>
+    <w:lsdException w:name="Grid Table 3 Accent 5" w:uiPriority="48"/>
+    <w:lsdException w:name="Grid Table 4 Accent 5" w:uiPriority="49"/>
+    <w:lsdException w:name="Grid Table 5 Dark Accent 5" w:uiPriority="50"/>
+    <w:lsdException w:name="Grid Table 6 Colorful Accent 5" w:uiPriority="51"/>
+    <w:lsdException w:name="Grid Table 7 Colorful Accent 5" w:uiPriority="52"/>
+    <w:lsdException w:name="Grid Table 1 Light Accent 6" w:uiPriority="46"/>
+    <w:lsdException w:name="Grid Table 2 Accent 6" w:uiPriority="47"/>
+    <w:lsdException w:name="Grid Table 3 Accent 6" w:uiPriority="48"/>
+    <w:lsdException w:name="Grid Table 4 Accent 6" w:uiPriority="49"/>
+    <w:lsdException w:name="Grid Table 5 Dark Accent 6" w:uiPriority="50"/>
+    <w:lsdException w:name="Grid Table 6 Colorful Accent 6" w:uiPriority="51"/>
+    <w:lsdException w:name="Grid Table 7 Colorful Accent 6" w:uiPriority="52"/>
+    <w:lsdException w:name="List Table 1 Light" w:uiPriority="46"/>
+    <w:lsdException w:name="List Table 2" w:uiPriority="47"/>
+    <w:lsdException w:name="List Table 3" w:uiPriority="48"/>
+    <w:lsdException w:name="List Table 4" w:uiPriority="49"/>
+    <w:lsdException w:name="List Table 5 Dark" w:uiPriority="50"/>
+    <w:lsdException w:name="List Table 6 Colorful" w:uiPriority="51"/>
+    <w:lsdException w:name="List Table 7 Colorful" w:uiPriority="52"/>
+    <w:lsdException w:name="List Table 1 Light Accent 1" w:uiPriority="46"/>
+    <w:lsdException w:name="List Table 2 Accent 1" w:uiPriority="47"/>
+    <w:lsdException w:name="List Table 3 Accent 1" w:uiPriority="48"/>
+    <w:lsdException w:name="List Table 4 Accent 1" w:uiPriority="49"/>
+    <w:lsdException w:name="List Table 5 Dark Accent 1" w:uiPriority="50"/>
+    <w:lsdException w:name="List Table 6 Colorful Accent 1" w:uiPriority="51"/>
+    <w:lsdException w:name="List Table 7 Colorful Accent 1" w:uiPriority="52"/>
+    <w:lsdException w:name="List Table 1 Light Accent 2" w:uiPriority="46"/>
+    <w:lsdException w:name="List Table 2 Accent 2" w:uiPriority="47"/>
+    <w:lsdException w:name="List Table 3 Accent 2" w:uiPriority="48"/>
+    <w:lsdException w:name="List Table 4 Accent 2" w:uiPriority="49"/>
+    <w:lsdException w:name="List Table 5 Dark Accent 2" w:uiPriority="50"/>
+    <w:lsdException w:name="List Table 6 Colorful Accent 2" w:uiPriority="51"/>
+    <w:lsdException w:name="List Table 7 Colorful Accent 2" w:uiPriority="52"/>
+    <w:lsdException w:name="List Table 1 Light Accent 3" w:uiPriority="46"/>
+    <w:lsdException w:name="List Table 2 Accent 3" w:uiPriority="47"/>
+    <w:lsdException w:name="List Table 3 Accent 3" w:uiPriority="48"/>
+    <w:lsdException w:name="List Table 4 Accent 3" w:uiPriority="49"/>
+    <w:lsdException w:name="List Table 5 Dark Accent 3" w:uiPriority="50"/>
+    <w:lsdException w:name="List Table 6 Colorful Accent 3" w:uiPriority="51"/>
+    <w:lsdException w:name="List Table 7 Colorful Accent 3" w:uiPriority="52"/>
+    <w:lsdException w:name="List Table 1 Light Accent 4" w:uiPriority="46"/>
+    <w:lsdException w:name="List Table 2 Accent 4" w:uiPriority="47"/>
+    <w:lsdException w:name="List Table 3 Accent 4" w:uiPriority="48"/>
+    <w:lsdException w:name="List Table 4 Accent 4" w:uiPriority="49"/>
+    <w:lsdException w:name="List Table 5 Dark Accent 4" w:uiPriority="50"/>
+    <w:lsdException w:name="List Table 6 Colorful Accent 4" w:uiPriority="51"/>
+    <w:lsdException w:name="List Table 7 Colorful Accent 4" w:uiPriority="52"/>
+    <w:lsdException w:name="List Table 1 Light Accent 5" w:uiPriority="46"/>
+    <w:lsdException w:name="List Table 2 Accent 5" w:uiPriority="47"/>
+    <w:lsdException w:name="List Table 3 Accent 5" w:uiPriority="48"/>
+    <w:lsdException w:name="List Table 4 Accent 5" w:uiPriority="49"/>
+    <w:lsdException w:name="List Table 5 Dark Accent 5" w:uiPriority="50"/>
+    <w:lsdException w:name="List Table 6 Colorful Accent 5" w:uiPriority="51"/>
+    <w:lsdException w:name="List Table 7 Colorful Accent 5" w:uiPriority="52"/>
+    <w:lsdException w:name="List Table 1 Light Accent 6" w:uiPriority="46"/>
+    <w:lsdException w:name="List Table 2 Accent 6" w:uiPriority="47"/>
+    <w:lsdException w:name="List Table 3 Accent 6" w:uiPriority="48"/>
+    <w:lsdException w:name="List Table 4 Accent 6" w:uiPriority="49"/>
+    <w:lsdException w:name="List Table 5 Dark Accent 6" w:uiPriority="50"/>
+    <w:lsdException w:name="List Table 6 Colorful Accent 6" w:uiPriority="51"/>
+    <w:lsdException w:name="List Table 7 Colorful Accent 6" w:uiPriority="52"/>
+    <w:lsdException w:name="Mention" w:semiHidden="1" w:unhideWhenUsed="1"/>
+    <w:lsdException w:name="Smart Hyperlink" w:semiHidden="1" w:unhideWhenUsed="1"/>
+    <w:lsdException w:name="Hashtag" w:semiHidden="1" w:unhideWhenUsed="1"/>
+    <w:lsdException w:name="Unresolved Mention" w:semiHidden="1" w:unhideWhenUsed="1"/>
+    <w:lsdException w:name="Smart Link" w:semiHidden="1" w:unhideWhenUsed="1"/>
   </w:latentStyles>
   <w:style w:type="paragraph" w:default="1" w:styleId="Normal">
     <w:name w:val="Normal"/>
@@ -1354,7 +1788,6 @@
   <w:style w:type="character" w:default="1" w:styleId="DefaultParagraphFont">
     <w:name w:val="Default Paragraph Font"/>
     <w:uiPriority w:val="1"/>
-    <w:semiHidden/>
     <w:unhideWhenUsed/>
   </w:style>
   <w:style w:type="table" w:default="1" w:styleId="TableNormal">
@@ -1644,8 +2077,8 @@
       <w:ind w:left="240"/>
     </w:pPr>
   </w:style>
-  <w:style w:type="character" w:customStyle="1" w:styleId="UnresolvedMention">
-    <w:name w:val="Unresolved Mention"/>
+  <w:style w:type="character" w:customStyle="1" w:styleId="UnresolvedMention1">
+    <w:name w:val="Unresolved Mention1"/>
     <w:basedOn w:val="DefaultParagraphFont"/>
     <w:uiPriority w:val="99"/>
     <w:semiHidden/>
@@ -1665,7 +2098,6 @@
       <w:spacing w:after="0" w:line="240" w:lineRule="auto"/>
     </w:pPr>
     <w:tblPr>
-      <w:tblInd w:w="0" w:type="dxa"/>
       <w:tblBorders>
         <w:top w:val="single" w:sz="4" w:space="0" w:color="auto"/>
         <w:left w:val="single" w:sz="4" w:space="0" w:color="auto"/>
@@ -1674,879 +2106,6 @@
         <w:insideH w:val="single" w:sz="4" w:space="0" w:color="auto"/>
         <w:insideV w:val="single" w:sz="4" w:space="0" w:color="auto"/>
       </w:tblBorders>
-      <w:tblCellMar>
-        <w:top w:w="0" w:type="dxa"/>
-        <w:left w:w="108" w:type="dxa"/>
-        <w:bottom w:w="0" w:type="dxa"/>
-        <w:right w:w="108" w:type="dxa"/>
-      </w:tblCellMar>
-    </w:tblPr>
-  </w:style>
-  <w:style w:type="character" w:customStyle="1" w:styleId="Heading3Char">
-    <w:name w:val="Heading 3 Char"/>
-    <w:basedOn w:val="DefaultParagraphFont"/>
-    <w:link w:val="Heading3"/>
-    <w:uiPriority w:val="9"/>
-    <w:rsid w:val="00D1569A"/>
-    <w:rPr>
-      <w:rFonts w:eastAsiaTheme="majorEastAsia" w:cstheme="majorBidi"/>
-      <w:b/>
-      <w:color w:val="243F60" w:themeColor="accent1" w:themeShade="7F"/>
-      <w:sz w:val="24"/>
-      <w:szCs w:val="24"/>
-    </w:rPr>
-  </w:style>
-  <w:style w:type="paragraph" w:styleId="TOC3">
-    <w:name w:val="toc 3"/>
-    <w:basedOn w:val="Normal"/>
-    <w:next w:val="Normal"/>
-    <w:autoRedefine/>
-    <w:uiPriority w:val="39"/>
-    <w:unhideWhenUsed/>
-    <w:rsid w:val="00F63F7E"/>
-    <w:pPr>
-      <w:spacing w:after="100"/>
-      <w:ind w:left="480"/>
-    </w:pPr>
-  </w:style>
-  <w:style w:type="character" w:customStyle="1" w:styleId="Heading4Char">
-    <w:name w:val="Heading 4 Char"/>
-    <w:basedOn w:val="DefaultParagraphFont"/>
-    <w:link w:val="Heading4"/>
-    <w:uiPriority w:val="9"/>
-    <w:rsid w:val="000575E3"/>
-    <w:rPr>
-      <w:rFonts w:asciiTheme="majorHAnsi" w:eastAsiaTheme="majorEastAsia" w:hAnsiTheme="majorHAnsi" w:cstheme="majorBidi"/>
-      <w:bCs/>
-      <w:iCs/>
-      <w:color w:val="365F91" w:themeColor="accent1" w:themeShade="BF"/>
-      <w:sz w:val="24"/>
-      <w:szCs w:val="32"/>
-    </w:rPr>
-  </w:style>
-  <w:style w:type="paragraph" w:styleId="NoSpacing">
-    <w:name w:val="No Spacing"/>
-    <w:uiPriority w:val="1"/>
-    <w:qFormat/>
-    <w:rsid w:val="00CC3678"/>
-    <w:pPr>
-      <w:spacing w:after="0" w:line="240" w:lineRule="auto"/>
-    </w:pPr>
-    <w:rPr>
-      <w:rFonts w:ascii="Arial" w:hAnsi="Arial" w:cs="Arial"/>
-      <w:bCs/>
-      <w:color w:val="000000" w:themeColor="text1"/>
-      <w:sz w:val="24"/>
-    </w:rPr>
-  </w:style>
-  <w:style w:type="character" w:styleId="FollowedHyperlink">
-    <w:name w:val="FollowedHyperlink"/>
-    <w:basedOn w:val="DefaultParagraphFont"/>
-    <w:uiPriority w:val="99"/>
-    <w:semiHidden/>
-    <w:unhideWhenUsed/>
-    <w:rsid w:val="00E10F46"/>
-    <w:rPr>
-      <w:color w:val="800080" w:themeColor="followedHyperlink"/>
-      <w:u w:val="single"/>
-    </w:rPr>
-  </w:style>
-  <w:style w:type="paragraph" w:styleId="NormalWeb">
-    <w:name w:val="Normal (Web)"/>
-    <w:basedOn w:val="Normal"/>
-    <w:uiPriority w:val="99"/>
-    <w:unhideWhenUsed/>
-    <w:rsid w:val="00776949"/>
-    <w:pPr>
-      <w:spacing w:before="100" w:beforeAutospacing="1" w:after="100" w:afterAutospacing="1" w:line="240" w:lineRule="auto"/>
-    </w:pPr>
-    <w:rPr>
-      <w:rFonts w:ascii="Times New Roman" w:eastAsia="Times New Roman" w:hAnsi="Times New Roman" w:cs="Times New Roman"/>
-      <w:bCs w:val="0"/>
-      <w:color w:val="auto"/>
-      <w:sz w:val="24"/>
-      <w:szCs w:val="24"/>
-      <w:lang w:val="en-CA" w:eastAsia="en-CA"/>
-    </w:rPr>
-  </w:style>
-  <w:style w:type="character" w:styleId="Strong">
-    <w:name w:val="Strong"/>
-    <w:basedOn w:val="DefaultParagraphFont"/>
-    <w:uiPriority w:val="22"/>
-    <w:qFormat/>
-    <w:rsid w:val="00776949"/>
-    <w:rPr>
-      <w:b/>
-      <w:bCs/>
-    </w:rPr>
-  </w:style>
-  <w:style w:type="paragraph" w:styleId="TOC4">
-    <w:name w:val="toc 4"/>
-    <w:basedOn w:val="Normal"/>
-    <w:next w:val="Normal"/>
-    <w:autoRedefine/>
-    <w:uiPriority w:val="39"/>
-    <w:unhideWhenUsed/>
-    <w:rsid w:val="0063111B"/>
-    <w:pPr>
-      <w:spacing w:after="100" w:line="259" w:lineRule="auto"/>
-      <w:ind w:left="660"/>
-    </w:pPr>
-    <w:rPr>
-      <w:rFonts w:asciiTheme="minorHAnsi" w:eastAsiaTheme="minorEastAsia" w:hAnsiTheme="minorHAnsi" w:cstheme="minorBidi"/>
-      <w:bCs w:val="0"/>
-      <w:color w:val="auto"/>
-      <w:kern w:val="2"/>
-      <w:szCs w:val="22"/>
-      <w:lang w:val="en-CA" w:eastAsia="en-CA"/>
-      <w14:ligatures w14:val="standardContextual"/>
-    </w:rPr>
-  </w:style>
-  <w:style w:type="paragraph" w:styleId="TOC5">
-    <w:name w:val="toc 5"/>
-    <w:basedOn w:val="Normal"/>
-    <w:next w:val="Normal"/>
-    <w:autoRedefine/>
-    <w:uiPriority w:val="39"/>
-    <w:unhideWhenUsed/>
-    <w:rsid w:val="0063111B"/>
-    <w:pPr>
-      <w:spacing w:after="100" w:line="259" w:lineRule="auto"/>
-      <w:ind w:left="880"/>
-    </w:pPr>
-    <w:rPr>
-      <w:rFonts w:asciiTheme="minorHAnsi" w:eastAsiaTheme="minorEastAsia" w:hAnsiTheme="minorHAnsi" w:cstheme="minorBidi"/>
-      <w:bCs w:val="0"/>
-      <w:color w:val="auto"/>
-      <w:kern w:val="2"/>
-      <w:szCs w:val="22"/>
-      <w:lang w:val="en-CA" w:eastAsia="en-CA"/>
-      <w14:ligatures w14:val="standardContextual"/>
-    </w:rPr>
-  </w:style>
-  <w:style w:type="paragraph" w:styleId="TOC6">
-    <w:name w:val="toc 6"/>
-    <w:basedOn w:val="Normal"/>
-    <w:next w:val="Normal"/>
-    <w:autoRedefine/>
-    <w:uiPriority w:val="39"/>
-    <w:unhideWhenUsed/>
-    <w:rsid w:val="0063111B"/>
-    <w:pPr>
-      <w:spacing w:after="100" w:line="259" w:lineRule="auto"/>
-      <w:ind w:left="1100"/>
-    </w:pPr>
-    <w:rPr>
-      <w:rFonts w:asciiTheme="minorHAnsi" w:eastAsiaTheme="minorEastAsia" w:hAnsiTheme="minorHAnsi" w:cstheme="minorBidi"/>
-      <w:bCs w:val="0"/>
-      <w:color w:val="auto"/>
-      <w:kern w:val="2"/>
-      <w:szCs w:val="22"/>
-      <w:lang w:val="en-CA" w:eastAsia="en-CA"/>
-      <w14:ligatures w14:val="standardContextual"/>
-    </w:rPr>
-  </w:style>
-  <w:style w:type="paragraph" w:styleId="TOC7">
-    <w:name w:val="toc 7"/>
-    <w:basedOn w:val="Normal"/>
-    <w:next w:val="Normal"/>
-    <w:autoRedefine/>
-    <w:uiPriority w:val="39"/>
-    <w:unhideWhenUsed/>
-    <w:rsid w:val="0063111B"/>
-    <w:pPr>
-      <w:spacing w:after="100" w:line="259" w:lineRule="auto"/>
-      <w:ind w:left="1320"/>
-    </w:pPr>
-    <w:rPr>
-      <w:rFonts w:asciiTheme="minorHAnsi" w:eastAsiaTheme="minorEastAsia" w:hAnsiTheme="minorHAnsi" w:cstheme="minorBidi"/>
-      <w:bCs w:val="0"/>
-      <w:color w:val="auto"/>
-      <w:kern w:val="2"/>
-      <w:szCs w:val="22"/>
-      <w:lang w:val="en-CA" w:eastAsia="en-CA"/>
-      <w14:ligatures w14:val="standardContextual"/>
-    </w:rPr>
-  </w:style>
-  <w:style w:type="paragraph" w:styleId="TOC8">
-    <w:name w:val="toc 8"/>
-    <w:basedOn w:val="Normal"/>
-    <w:next w:val="Normal"/>
-    <w:autoRedefine/>
-    <w:uiPriority w:val="39"/>
-    <w:unhideWhenUsed/>
-    <w:rsid w:val="0063111B"/>
-    <w:pPr>
-      <w:spacing w:after="100" w:line="259" w:lineRule="auto"/>
-      <w:ind w:left="1540"/>
-    </w:pPr>
-    <w:rPr>
-      <w:rFonts w:asciiTheme="minorHAnsi" w:eastAsiaTheme="minorEastAsia" w:hAnsiTheme="minorHAnsi" w:cstheme="minorBidi"/>
-      <w:bCs w:val="0"/>
-      <w:color w:val="auto"/>
-      <w:kern w:val="2"/>
-      <w:szCs w:val="22"/>
-      <w:lang w:val="en-CA" w:eastAsia="en-CA"/>
-      <w14:ligatures w14:val="standardContextual"/>
-    </w:rPr>
-  </w:style>
-  <w:style w:type="paragraph" w:styleId="TOC9">
-    <w:name w:val="toc 9"/>
-    <w:basedOn w:val="Normal"/>
-    <w:next w:val="Normal"/>
-    <w:autoRedefine/>
-    <w:uiPriority w:val="39"/>
-    <w:unhideWhenUsed/>
-    <w:rsid w:val="0063111B"/>
-    <w:pPr>
-      <w:spacing w:after="100" w:line="259" w:lineRule="auto"/>
-      <w:ind w:left="1760"/>
-    </w:pPr>
-    <w:rPr>
-      <w:rFonts w:asciiTheme="minorHAnsi" w:eastAsiaTheme="minorEastAsia" w:hAnsiTheme="minorHAnsi" w:cstheme="minorBidi"/>
-      <w:bCs w:val="0"/>
-      <w:color w:val="auto"/>
-      <w:kern w:val="2"/>
-      <w:szCs w:val="22"/>
-      <w:lang w:val="en-CA" w:eastAsia="en-CA"/>
-      <w14:ligatures w14:val="standardContextual"/>
-    </w:rPr>
-  </w:style>
-  <w:style w:type="paragraph" w:styleId="CommentText">
-    <w:name w:val="annotation text"/>
-    <w:basedOn w:val="Normal"/>
-    <w:link w:val="CommentTextChar"/>
-    <w:uiPriority w:val="99"/>
-    <w:semiHidden/>
-    <w:unhideWhenUsed/>
-    <w:pPr>
-      <w:spacing w:line="240" w:lineRule="auto"/>
-    </w:pPr>
-    <w:rPr>
-      <w:sz w:val="20"/>
-      <w:szCs w:val="20"/>
-    </w:rPr>
-  </w:style>
-  <w:style w:type="character" w:customStyle="1" w:styleId="CommentTextChar">
-    <w:name w:val="Comment Text Char"/>
-    <w:basedOn w:val="DefaultParagraphFont"/>
-    <w:link w:val="CommentText"/>
-    <w:uiPriority w:val="99"/>
-    <w:semiHidden/>
-    <w:rPr>
-      <w:rFonts w:ascii="Arial" w:eastAsiaTheme="majorEastAsia" w:hAnsi="Arial" w:cs="Arial"/>
-      <w:bCs/>
-      <w:color w:val="000000" w:themeColor="text1"/>
-      <w:sz w:val="20"/>
-      <w:szCs w:val="20"/>
-    </w:rPr>
-  </w:style>
-  <w:style w:type="character" w:styleId="CommentReference">
-    <w:name w:val="annotation reference"/>
-    <w:basedOn w:val="DefaultParagraphFont"/>
-    <w:uiPriority w:val="99"/>
-    <w:semiHidden/>
-    <w:unhideWhenUsed/>
-    <w:rPr>
-      <w:sz w:val="16"/>
-      <w:szCs w:val="16"/>
-    </w:rPr>
-  </w:style>
-</w:styles>
-</file>
-
-<file path=word/stylesWithEffects.xml><?xml version="1.0" encoding="utf-8"?>
-<w:styles xmlns:wpc="http://schemas.microsoft.com/office/word/2010/wordprocessingCanvas" xmlns:mo="http://schemas.microsoft.com/office/mac/office/2008/main" xmlns:mc="http://schemas.openxmlformats.org/markup-compatibility/2006" xmlns:mv="urn:schemas-microsoft-com:mac:vml" xmlns:o="urn:schemas-microsoft-com:office:office" xmlns:r="http://schemas.openxmlformats.org/officeDocument/2006/relationships" xmlns:m="http://schemas.openxmlformats.org/officeDocument/2006/math" xmlns:v="urn:schemas-microsoft-com:vml" xmlns:wp14="http://schemas.microsoft.com/office/word/2010/wordprocessingDrawing" xmlns:wp="http://schemas.openxmlformats.org/drawingml/2006/wordprocessingDrawing" xmlns:w10="urn:schemas-microsoft-com:office:word" xmlns:w="http://schemas.openxmlformats.org/wordprocessingml/2006/main" xmlns:w14="http://schemas.microsoft.com/office/word/2010/wordml" xmlns:wpg="http://schemas.microsoft.com/office/word/2010/wordprocessingGroup" xmlns:wpi="http://schemas.microsoft.com/office/word/2010/wordprocessingInk" xmlns:wne="http://schemas.microsoft.com/office/word/2006/wordml" xmlns:wps="http://schemas.microsoft.com/office/word/2010/wordprocessingShape" mc:Ignorable="w14 wp14">
-  <w:docDefaults>
-    <w:rPrDefault>
-      <w:rPr>
-        <w:rFonts w:asciiTheme="minorHAnsi" w:eastAsiaTheme="minorHAnsi" w:hAnsiTheme="minorHAnsi" w:cstheme="minorBidi"/>
-        <w:sz w:val="22"/>
-        <w:szCs w:val="22"/>
-        <w:lang w:val="en-US" w:eastAsia="en-US" w:bidi="ar-SA"/>
-      </w:rPr>
-    </w:rPrDefault>
-    <w:pPrDefault>
-      <w:pPr>
-        <w:spacing w:after="200" w:line="276" w:lineRule="auto"/>
-      </w:pPr>
-    </w:pPrDefault>
-  </w:docDefaults>
-  <w:latentStyles w:defLockedState="0" w:defUIPriority="99" w:defSemiHidden="1" w:defUnhideWhenUsed="1" w:defQFormat="0" w:count="276">
-    <w:lsdException w:name="Normal" w:semiHidden="0" w:uiPriority="0" w:unhideWhenUsed="0" w:qFormat="1"/>
-    <w:lsdException w:name="heading 1" w:semiHidden="0" w:uiPriority="9" w:unhideWhenUsed="0" w:qFormat="1"/>
-    <w:lsdException w:name="heading 2" w:uiPriority="9" w:qFormat="1"/>
-    <w:lsdException w:name="heading 3" w:uiPriority="9" w:qFormat="1"/>
-    <w:lsdException w:name="heading 4" w:uiPriority="9" w:qFormat="1"/>
-    <w:lsdException w:name="heading 5" w:uiPriority="9" w:qFormat="1"/>
-    <w:lsdException w:name="heading 6" w:uiPriority="9" w:qFormat="1"/>
-    <w:lsdException w:name="heading 7" w:uiPriority="9" w:qFormat="1"/>
-    <w:lsdException w:name="heading 8" w:uiPriority="9" w:qFormat="1"/>
-    <w:lsdException w:name="heading 9" w:uiPriority="9" w:qFormat="1"/>
-    <w:lsdException w:name="toc 1" w:uiPriority="39"/>
-    <w:lsdException w:name="toc 2" w:uiPriority="39"/>
-    <w:lsdException w:name="toc 3" w:uiPriority="39"/>
-    <w:lsdException w:name="toc 4" w:uiPriority="39"/>
-    <w:lsdException w:name="toc 5" w:uiPriority="39"/>
-    <w:lsdException w:name="toc 6" w:uiPriority="39"/>
-    <w:lsdException w:name="toc 7" w:uiPriority="39"/>
-    <w:lsdException w:name="toc 8" w:uiPriority="39"/>
-    <w:lsdException w:name="toc 9" w:uiPriority="39"/>
-    <w:lsdException w:name="caption" w:uiPriority="35" w:qFormat="1"/>
-    <w:lsdException w:name="Title" w:semiHidden="0" w:uiPriority="10" w:unhideWhenUsed="0" w:qFormat="1"/>
-    <w:lsdException w:name="Default Paragraph Font" w:uiPriority="1"/>
-    <w:lsdException w:name="Subtitle" w:semiHidden="0" w:uiPriority="11" w:unhideWhenUsed="0" w:qFormat="1"/>
-    <w:lsdException w:name="Strong" w:semiHidden="0" w:uiPriority="22" w:unhideWhenUsed="0" w:qFormat="1"/>
-    <w:lsdException w:name="Emphasis" w:semiHidden="0" w:uiPriority="20" w:unhideWhenUsed="0" w:qFormat="1"/>
-    <w:lsdException w:name="Table Grid" w:semiHidden="0" w:uiPriority="59" w:unhideWhenUsed="0"/>
-    <w:lsdException w:name="Note Level 1" w:semiHidden="0" w:unhideWhenUsed="0"/>
-    <w:lsdException w:name="Note Level 2" w:semiHidden="0" w:unhideWhenUsed="0"/>
-    <w:lsdException w:name="Note Level 3" w:semiHidden="0" w:unhideWhenUsed="0"/>
-    <w:lsdException w:name="Note Level 4" w:semiHidden="0" w:unhideWhenUsed="0"/>
-    <w:lsdException w:name="Note Level 5" w:semiHidden="0" w:unhideWhenUsed="0"/>
-    <w:lsdException w:name="Note Level 6" w:semiHidden="0" w:unhideWhenUsed="0"/>
-    <w:lsdException w:name="Note Level 7" w:semiHidden="0" w:unhideWhenUsed="0"/>
-    <w:lsdException w:name="Note Level 8" w:semiHidden="0" w:unhideWhenUsed="0"/>
-    <w:lsdException w:name="Note Level 9" w:semiHidden="0" w:unhideWhenUsed="0"/>
-    <w:lsdException w:name="Placeholder Text" w:unhideWhenUsed="0"/>
-    <w:lsdException w:name="No Spacing" w:semiHidden="0" w:uiPriority="1" w:unhideWhenUsed="0" w:qFormat="1"/>
-    <w:lsdException w:name="Light Shading" w:semiHidden="0" w:uiPriority="60" w:unhideWhenUsed="0"/>
-    <w:lsdException w:name="Light List" w:semiHidden="0" w:uiPriority="61" w:unhideWhenUsed="0"/>
-    <w:lsdException w:name="Light Grid" w:semiHidden="0" w:uiPriority="62" w:unhideWhenUsed="0"/>
-    <w:lsdException w:name="Medium Shading 1" w:semiHidden="0" w:uiPriority="63" w:unhideWhenUsed="0"/>
-    <w:lsdException w:name="Medium Shading 2" w:semiHidden="0" w:uiPriority="64" w:unhideWhenUsed="0"/>
-    <w:lsdException w:name="Medium List 1" w:semiHidden="0" w:uiPriority="65" w:unhideWhenUsed="0"/>
-    <w:lsdException w:name="Medium List 2" w:semiHidden="0" w:uiPriority="66" w:unhideWhenUsed="0"/>
-    <w:lsdException w:name="Medium Grid 1" w:semiHidden="0" w:uiPriority="67" w:unhideWhenUsed="0"/>
-    <w:lsdException w:name="Medium Grid 2" w:semiHidden="0" w:uiPriority="68" w:unhideWhenUsed="0"/>
-    <w:lsdException w:name="Medium Grid 3" w:semiHidden="0" w:uiPriority="69" w:unhideWhenUsed="0"/>
-    <w:lsdException w:name="Dark List" w:semiHidden="0" w:uiPriority="70" w:unhideWhenUsed="0"/>
-    <w:lsdException w:name="Colorful Shading" w:semiHidden="0" w:uiPriority="71" w:unhideWhenUsed="0"/>
-    <w:lsdException w:name="Colorful List" w:semiHidden="0" w:uiPriority="72" w:unhideWhenUsed="0"/>
-    <w:lsdException w:name="Colorful Grid" w:semiHidden="0" w:uiPriority="73" w:unhideWhenUsed="0"/>
-    <w:lsdException w:name="Light Shading Accent 1" w:semiHidden="0" w:uiPriority="60" w:unhideWhenUsed="0"/>
-    <w:lsdException w:name="Light List Accent 1" w:semiHidden="0" w:uiPriority="61" w:unhideWhenUsed="0"/>
-    <w:lsdException w:name="Light Grid Accent 1" w:semiHidden="0" w:uiPriority="62" w:unhideWhenUsed="0"/>
-    <w:lsdException w:name="Medium Shading 1 Accent 1" w:semiHidden="0" w:uiPriority="63" w:unhideWhenUsed="0"/>
-    <w:lsdException w:name="Medium Shading 2 Accent 1" w:semiHidden="0" w:uiPriority="64" w:unhideWhenUsed="0"/>
-    <w:lsdException w:name="Medium List 1 Accent 1" w:semiHidden="0" w:uiPriority="65" w:unhideWhenUsed="0"/>
-    <w:lsdException w:name="Revision" w:unhideWhenUsed="0"/>
-    <w:lsdException w:name="List Paragraph" w:semiHidden="0" w:uiPriority="34" w:unhideWhenUsed="0" w:qFormat="1"/>
-    <w:lsdException w:name="Quote" w:semiHidden="0" w:uiPriority="29" w:unhideWhenUsed="0" w:qFormat="1"/>
-    <w:lsdException w:name="Intense Quote" w:semiHidden="0" w:uiPriority="30" w:unhideWhenUsed="0" w:qFormat="1"/>
-    <w:lsdException w:name="Medium List 2 Accent 1" w:semiHidden="0" w:uiPriority="66" w:unhideWhenUsed="0"/>
-    <w:lsdException w:name="Medium Grid 1 Accent 1" w:semiHidden="0" w:uiPriority="67" w:unhideWhenUsed="0"/>
-    <w:lsdException w:name="Medium Grid 2 Accent 1" w:semiHidden="0" w:uiPriority="68" w:unhideWhenUsed="0"/>
-    <w:lsdException w:name="Medium Grid 3 Accent 1" w:semiHidden="0" w:uiPriority="69" w:unhideWhenUsed="0"/>
-    <w:lsdException w:name="Dark List Accent 1" w:semiHidden="0" w:uiPriority="70" w:unhideWhenUsed="0"/>
-    <w:lsdException w:name="Colorful Shading Accent 1" w:semiHidden="0" w:uiPriority="71" w:unhideWhenUsed="0"/>
-    <w:lsdException w:name="Colorful List Accent 1" w:semiHidden="0" w:uiPriority="72" w:unhideWhenUsed="0"/>
-    <w:lsdException w:name="Colorful Grid Accent 1" w:semiHidden="0" w:uiPriority="73" w:unhideWhenUsed="0"/>
-    <w:lsdException w:name="Light Shading Accent 2" w:semiHidden="0" w:uiPriority="60" w:unhideWhenUsed="0"/>
-    <w:lsdException w:name="Light List Accent 2" w:semiHidden="0" w:uiPriority="61" w:unhideWhenUsed="0"/>
-    <w:lsdException w:name="Light Grid Accent 2" w:semiHidden="0" w:uiPriority="62" w:unhideWhenUsed="0"/>
-    <w:lsdException w:name="Medium Shading 1 Accent 2" w:semiHidden="0" w:uiPriority="63" w:unhideWhenUsed="0"/>
-    <w:lsdException w:name="Medium Shading 2 Accent 2" w:semiHidden="0" w:uiPriority="64" w:unhideWhenUsed="0"/>
-    <w:lsdException w:name="Medium List 1 Accent 2" w:semiHidden="0" w:uiPriority="65" w:unhideWhenUsed="0"/>
-    <w:lsdException w:name="Medium List 2 Accent 2" w:semiHidden="0" w:uiPriority="66" w:unhideWhenUsed="0"/>
-    <w:lsdException w:name="Medium Grid 1 Accent 2" w:semiHidden="0" w:uiPriority="67" w:unhideWhenUsed="0"/>
-    <w:lsdException w:name="Medium Grid 2 Accent 2" w:semiHidden="0" w:uiPriority="68" w:unhideWhenUsed="0"/>
-    <w:lsdException w:name="Medium Grid 3 Accent 2" w:semiHidden="0" w:uiPriority="69" w:unhideWhenUsed="0"/>
-    <w:lsdException w:name="Dark List Accent 2" w:semiHidden="0" w:uiPriority="70" w:unhideWhenUsed="0"/>
-    <w:lsdException w:name="Colorful Shading Accent 2" w:semiHidden="0" w:uiPriority="71" w:unhideWhenUsed="0"/>
-    <w:lsdException w:name="Colorful List Accent 2" w:semiHidden="0" w:uiPriority="72" w:unhideWhenUsed="0"/>
-    <w:lsdException w:name="Colorful Grid Accent 2" w:semiHidden="0" w:uiPriority="73" w:unhideWhenUsed="0"/>
-    <w:lsdException w:name="Light Shading Accent 3" w:semiHidden="0" w:uiPriority="60" w:unhideWhenUsed="0"/>
-    <w:lsdException w:name="Light List Accent 3" w:semiHidden="0" w:uiPriority="61" w:unhideWhenUsed="0"/>
-    <w:lsdException w:name="Light Grid Accent 3" w:semiHidden="0" w:uiPriority="62" w:unhideWhenUsed="0"/>
-    <w:lsdException w:name="Medium Shading 1 Accent 3" w:semiHidden="0" w:uiPriority="63" w:unhideWhenUsed="0"/>
-    <w:lsdException w:name="Medium Shading 2 Accent 3" w:semiHidden="0" w:uiPriority="64" w:unhideWhenUsed="0"/>
-    <w:lsdException w:name="Medium List 1 Accent 3" w:semiHidden="0" w:uiPriority="65" w:unhideWhenUsed="0"/>
-    <w:lsdException w:name="Medium List 2 Accent 3" w:semiHidden="0" w:uiPriority="66" w:unhideWhenUsed="0"/>
-    <w:lsdException w:name="Medium Grid 1 Accent 3" w:semiHidden="0" w:uiPriority="67" w:unhideWhenUsed="0"/>
-    <w:lsdException w:name="Medium Grid 2 Accent 3" w:semiHidden="0" w:uiPriority="68" w:unhideWhenUsed="0"/>
-    <w:lsdException w:name="Medium Grid 3 Accent 3" w:semiHidden="0" w:uiPriority="69" w:unhideWhenUsed="0"/>
-    <w:lsdException w:name="Dark List Accent 3" w:semiHidden="0" w:uiPriority="70" w:unhideWhenUsed="0"/>
-    <w:lsdException w:name="Colorful Shading Accent 3" w:semiHidden="0" w:uiPriority="71" w:unhideWhenUsed="0"/>
-    <w:lsdException w:name="Colorful List Accent 3" w:semiHidden="0" w:uiPriority="72" w:unhideWhenUsed="0"/>
-    <w:lsdException w:name="Colorful Grid Accent 3" w:semiHidden="0" w:uiPriority="73" w:unhideWhenUsed="0"/>
-    <w:lsdException w:name="Light Shading Accent 4" w:semiHidden="0" w:uiPriority="60" w:unhideWhenUsed="0"/>
-    <w:lsdException w:name="Light List Accent 4" w:semiHidden="0" w:uiPriority="61" w:unhideWhenUsed="0"/>
-    <w:lsdException w:name="Light Grid Accent 4" w:semiHidden="0" w:uiPriority="62" w:unhideWhenUsed="0"/>
-    <w:lsdException w:name="Medium Shading 1 Accent 4" w:semiHidden="0" w:uiPriority="63" w:unhideWhenUsed="0"/>
-    <w:lsdException w:name="Medium Shading 2 Accent 4" w:semiHidden="0" w:uiPriority="64" w:unhideWhenUsed="0"/>
-    <w:lsdException w:name="Medium List 1 Accent 4" w:semiHidden="0" w:uiPriority="65" w:unhideWhenUsed="0"/>
-    <w:lsdException w:name="Medium List 2 Accent 4" w:semiHidden="0" w:uiPriority="66" w:unhideWhenUsed="0"/>
-    <w:lsdException w:name="Medium Grid 1 Accent 4" w:semiHidden="0" w:uiPriority="67" w:unhideWhenUsed="0"/>
-    <w:lsdException w:name="Medium Grid 2 Accent 4" w:semiHidden="0" w:uiPriority="68" w:unhideWhenUsed="0"/>
-    <w:lsdException w:name="Medium Grid 3 Accent 4" w:semiHidden="0" w:uiPriority="69" w:unhideWhenUsed="0"/>
-    <w:lsdException w:name="Dark List Accent 4" w:semiHidden="0" w:uiPriority="70" w:unhideWhenUsed="0"/>
-    <w:lsdException w:name="Colorful Shading Accent 4" w:semiHidden="0" w:uiPriority="71" w:unhideWhenUsed="0"/>
-    <w:lsdException w:name="Colorful List Accent 4" w:semiHidden="0" w:uiPriority="72" w:unhideWhenUsed="0"/>
-    <w:lsdException w:name="Colorful Grid Accent 4" w:semiHidden="0" w:uiPriority="73" w:unhideWhenUsed="0"/>
-    <w:lsdException w:name="Light Shading Accent 5" w:semiHidden="0" w:uiPriority="60" w:unhideWhenUsed="0"/>
-    <w:lsdException w:name="Light List Accent 5" w:semiHidden="0" w:uiPriority="61" w:unhideWhenUsed="0"/>
-    <w:lsdException w:name="Light Grid Accent 5" w:semiHidden="0" w:uiPriority="62" w:unhideWhenUsed="0"/>
-    <w:lsdException w:name="Medium Shading 1 Accent 5" w:semiHidden="0" w:uiPriority="63" w:unhideWhenUsed="0"/>
-    <w:lsdException w:name="Medium Shading 2 Accent 5" w:semiHidden="0" w:uiPriority="64" w:unhideWhenUsed="0"/>
-    <w:lsdException w:name="Medium List 1 Accent 5" w:semiHidden="0" w:uiPriority="65" w:unhideWhenUsed="0"/>
-    <w:lsdException w:name="Medium List 2 Accent 5" w:semiHidden="0" w:uiPriority="66" w:unhideWhenUsed="0"/>
-    <w:lsdException w:name="Medium Grid 1 Accent 5" w:semiHidden="0" w:uiPriority="67" w:unhideWhenUsed="0"/>
-    <w:lsdException w:name="Medium Grid 2 Accent 5" w:semiHidden="0" w:uiPriority="68" w:unhideWhenUsed="0"/>
-    <w:lsdException w:name="Medium Grid 3 Accent 5" w:semiHidden="0" w:uiPriority="69" w:unhideWhenUsed="0"/>
-    <w:lsdException w:name="Dark List Accent 5" w:semiHidden="0" w:uiPriority="70" w:unhideWhenUsed="0"/>
-    <w:lsdException w:name="Colorful Shading Accent 5" w:semiHidden="0" w:uiPriority="71" w:unhideWhenUsed="0"/>
-    <w:lsdException w:name="Colorful List Accent 5" w:semiHidden="0" w:uiPriority="72" w:unhideWhenUsed="0"/>
-    <w:lsdException w:name="Colorful Grid Accent 5" w:semiHidden="0" w:uiPriority="73" w:unhideWhenUsed="0"/>
-    <w:lsdException w:name="Light Shading Accent 6" w:semiHidden="0" w:uiPriority="60" w:unhideWhenUsed="0"/>
-    <w:lsdException w:name="Light List Accent 6" w:semiHidden="0" w:uiPriority="61" w:unhideWhenUsed="0"/>
-    <w:lsdException w:name="Light Grid Accent 6" w:semiHidden="0" w:uiPriority="62" w:unhideWhenUsed="0"/>
-    <w:lsdException w:name="Medium Shading 1 Accent 6" w:semiHidden="0" w:uiPriority="63" w:unhideWhenUsed="0"/>
-    <w:lsdException w:name="Medium Shading 2 Accent 6" w:semiHidden="0" w:uiPriority="64" w:unhideWhenUsed="0"/>
-    <w:lsdException w:name="Medium List 1 Accent 6" w:semiHidden="0" w:uiPriority="65" w:unhideWhenUsed="0"/>
-    <w:lsdException w:name="Medium List 2 Accent 6" w:semiHidden="0" w:uiPriority="66" w:unhideWhenUsed="0"/>
-    <w:lsdException w:name="Medium Grid 1 Accent 6" w:semiHidden="0" w:uiPriority="67" w:unhideWhenUsed="0"/>
-    <w:lsdException w:name="Medium Grid 2 Accent 6" w:semiHidden="0" w:uiPriority="68" w:unhideWhenUsed="0"/>
-    <w:lsdException w:name="Medium Grid 3 Accent 6" w:semiHidden="0" w:uiPriority="69" w:unhideWhenUsed="0"/>
-    <w:lsdException w:name="Dark List Accent 6" w:semiHidden="0" w:uiPriority="70" w:unhideWhenUsed="0"/>
-    <w:lsdException w:name="Colorful Shading Accent 6" w:semiHidden="0" w:uiPriority="71" w:unhideWhenUsed="0"/>
-    <w:lsdException w:name="Colorful List Accent 6" w:semiHidden="0" w:uiPriority="72" w:unhideWhenUsed="0"/>
-    <w:lsdException w:name="Colorful Grid Accent 6" w:semiHidden="0" w:uiPriority="73" w:unhideWhenUsed="0"/>
-    <w:lsdException w:name="Subtle Emphasis" w:semiHidden="0" w:uiPriority="19" w:unhideWhenUsed="0" w:qFormat="1"/>
-    <w:lsdException w:name="Intense Emphasis" w:semiHidden="0" w:uiPriority="21" w:unhideWhenUsed="0" w:qFormat="1"/>
-    <w:lsdException w:name="Subtle Reference" w:semiHidden="0" w:uiPriority="31" w:unhideWhenUsed="0" w:qFormat="1"/>
-    <w:lsdException w:name="Intense Reference" w:semiHidden="0" w:uiPriority="32" w:unhideWhenUsed="0" w:qFormat="1"/>
-    <w:lsdException w:name="Book Title" w:semiHidden="0" w:uiPriority="33" w:unhideWhenUsed="0" w:qFormat="1"/>
-    <w:lsdException w:name="Bibliography" w:uiPriority="37"/>
-    <w:lsdException w:name="TOC Heading" w:uiPriority="39" w:qFormat="1"/>
-  </w:latentStyles>
-  <w:style w:type="paragraph" w:default="1" w:styleId="Normal">
-    <w:name w:val="Normal"/>
-    <w:qFormat/>
-    <w:rsid w:val="00CC3678"/>
-    <w:rPr>
-      <w:rFonts w:ascii="Arial" w:eastAsiaTheme="majorEastAsia" w:hAnsi="Arial" w:cs="Arial"/>
-      <w:bCs/>
-      <w:color w:val="000000" w:themeColor="text1"/>
-      <w:szCs w:val="32"/>
-    </w:rPr>
-  </w:style>
-  <w:style w:type="paragraph" w:styleId="Heading1">
-    <w:name w:val="heading 1"/>
-    <w:basedOn w:val="Normal"/>
-    <w:next w:val="Normal"/>
-    <w:link w:val="Heading1Char"/>
-    <w:uiPriority w:val="9"/>
-    <w:qFormat/>
-    <w:rsid w:val="00641231"/>
-    <w:pPr>
-      <w:keepNext/>
-      <w:keepLines/>
-      <w:spacing w:before="240" w:after="0"/>
-      <w:outlineLvl w:val="0"/>
-    </w:pPr>
-    <w:rPr>
-      <w:rFonts w:asciiTheme="majorHAnsi" w:hAnsiTheme="majorHAnsi" w:cstheme="majorBidi"/>
-      <w:color w:val="365F91" w:themeColor="accent1" w:themeShade="BF"/>
-      <w:sz w:val="32"/>
-    </w:rPr>
-  </w:style>
-  <w:style w:type="paragraph" w:styleId="Heading2">
-    <w:name w:val="heading 2"/>
-    <w:basedOn w:val="Normal"/>
-    <w:next w:val="Normal"/>
-    <w:link w:val="Heading2Char"/>
-    <w:uiPriority w:val="9"/>
-    <w:unhideWhenUsed/>
-    <w:qFormat/>
-    <w:rsid w:val="008F354A"/>
-    <w:pPr>
-      <w:keepNext/>
-      <w:keepLines/>
-      <w:spacing w:before="40" w:after="0"/>
-      <w:outlineLvl w:val="1"/>
-    </w:pPr>
-    <w:rPr>
-      <w:rFonts w:asciiTheme="majorHAnsi" w:hAnsiTheme="majorHAnsi" w:cstheme="majorBidi"/>
-      <w:b/>
-      <w:color w:val="365F91" w:themeColor="accent1" w:themeShade="BF"/>
-      <w:sz w:val="28"/>
-      <w:szCs w:val="26"/>
-    </w:rPr>
-  </w:style>
-  <w:style w:type="paragraph" w:styleId="Heading3">
-    <w:name w:val="heading 3"/>
-    <w:basedOn w:val="Normal"/>
-    <w:next w:val="Normal"/>
-    <w:link w:val="Heading3Char"/>
-    <w:uiPriority w:val="9"/>
-    <w:unhideWhenUsed/>
-    <w:qFormat/>
-    <w:rsid w:val="00D1569A"/>
-    <w:pPr>
-      <w:keepNext/>
-      <w:keepLines/>
-      <w:spacing w:before="40" w:after="0"/>
-      <w:outlineLvl w:val="2"/>
-    </w:pPr>
-    <w:rPr>
-      <w:rFonts w:cstheme="majorBidi"/>
-      <w:b/>
-      <w:color w:val="243F60" w:themeColor="accent1" w:themeShade="7F"/>
-      <w:szCs w:val="24"/>
-    </w:rPr>
-  </w:style>
-  <w:style w:type="paragraph" w:styleId="Heading4">
-    <w:name w:val="heading 4"/>
-    <w:basedOn w:val="Normal"/>
-    <w:next w:val="Normal"/>
-    <w:link w:val="Heading4Char"/>
-    <w:uiPriority w:val="9"/>
-    <w:unhideWhenUsed/>
-    <w:qFormat/>
-    <w:rsid w:val="000575E3"/>
-    <w:pPr>
-      <w:keepNext/>
-      <w:keepLines/>
-      <w:spacing w:before="40" w:after="0"/>
-      <w:outlineLvl w:val="3"/>
-    </w:pPr>
-    <w:rPr>
-      <w:rFonts w:asciiTheme="majorHAnsi" w:hAnsiTheme="majorHAnsi" w:cstheme="majorBidi"/>
-      <w:iCs/>
-      <w:color w:val="365F91" w:themeColor="accent1" w:themeShade="BF"/>
-      <w:sz w:val="24"/>
-    </w:rPr>
-  </w:style>
-  <w:style w:type="character" w:default="1" w:styleId="DefaultParagraphFont">
-    <w:name w:val="Default Paragraph Font"/>
-    <w:uiPriority w:val="1"/>
-    <w:semiHidden/>
-    <w:unhideWhenUsed/>
-  </w:style>
-  <w:style w:type="table" w:default="1" w:styleId="TableNormal">
-    <w:name w:val="Normal Table"/>
-    <w:uiPriority w:val="99"/>
-    <w:semiHidden/>
-    <w:unhideWhenUsed/>
-    <w:tblPr>
-      <w:tblInd w:w="0" w:type="dxa"/>
-      <w:tblCellMar>
-        <w:top w:w="0" w:type="dxa"/>
-        <w:left w:w="108" w:type="dxa"/>
-        <w:bottom w:w="0" w:type="dxa"/>
-        <w:right w:w="108" w:type="dxa"/>
-      </w:tblCellMar>
-    </w:tblPr>
-  </w:style>
-  <w:style w:type="numbering" w:default="1" w:styleId="NoList">
-    <w:name w:val="No List"/>
-    <w:uiPriority w:val="99"/>
-    <w:semiHidden/>
-    <w:unhideWhenUsed/>
-  </w:style>
-  <w:style w:type="character" w:styleId="Hyperlink">
-    <w:name w:val="Hyperlink"/>
-    <w:basedOn w:val="DefaultParagraphFont"/>
-    <w:uiPriority w:val="99"/>
-    <w:unhideWhenUsed/>
-    <w:rsid w:val="00254FF7"/>
-    <w:rPr>
-      <w:color w:val="0000FF" w:themeColor="hyperlink"/>
-      <w:u w:val="single"/>
-    </w:rPr>
-  </w:style>
-  <w:style w:type="paragraph" w:styleId="BalloonText">
-    <w:name w:val="Balloon Text"/>
-    <w:basedOn w:val="Normal"/>
-    <w:link w:val="BalloonTextChar"/>
-    <w:uiPriority w:val="99"/>
-    <w:semiHidden/>
-    <w:unhideWhenUsed/>
-    <w:rsid w:val="00BF7A2B"/>
-    <w:pPr>
-      <w:spacing w:after="0" w:line="240" w:lineRule="auto"/>
-    </w:pPr>
-    <w:rPr>
-      <w:rFonts w:ascii="Tahoma" w:hAnsi="Tahoma" w:cs="Tahoma"/>
-      <w:sz w:val="16"/>
-      <w:szCs w:val="16"/>
-    </w:rPr>
-  </w:style>
-  <w:style w:type="character" w:customStyle="1" w:styleId="BalloonTextChar">
-    <w:name w:val="Balloon Text Char"/>
-    <w:basedOn w:val="DefaultParagraphFont"/>
-    <w:link w:val="BalloonText"/>
-    <w:uiPriority w:val="99"/>
-    <w:semiHidden/>
-    <w:rsid w:val="00BF7A2B"/>
-    <w:rPr>
-      <w:rFonts w:ascii="Tahoma" w:hAnsi="Tahoma" w:cs="Tahoma"/>
-      <w:sz w:val="16"/>
-      <w:szCs w:val="16"/>
-    </w:rPr>
-  </w:style>
-  <w:style w:type="paragraph" w:styleId="Header">
-    <w:name w:val="header"/>
-    <w:basedOn w:val="Normal"/>
-    <w:link w:val="HeaderChar"/>
-    <w:uiPriority w:val="99"/>
-    <w:unhideWhenUsed/>
-    <w:rsid w:val="00BF7A2B"/>
-    <w:pPr>
-      <w:tabs>
-        <w:tab w:val="center" w:pos="4680"/>
-        <w:tab w:val="right" w:pos="9360"/>
-      </w:tabs>
-      <w:spacing w:after="0" w:line="240" w:lineRule="auto"/>
-    </w:pPr>
-  </w:style>
-  <w:style w:type="character" w:customStyle="1" w:styleId="HeaderChar">
-    <w:name w:val="Header Char"/>
-    <w:basedOn w:val="DefaultParagraphFont"/>
-    <w:link w:val="Header"/>
-    <w:uiPriority w:val="99"/>
-    <w:rsid w:val="00BF7A2B"/>
-  </w:style>
-  <w:style w:type="paragraph" w:styleId="Footer">
-    <w:name w:val="footer"/>
-    <w:basedOn w:val="Normal"/>
-    <w:link w:val="FooterChar"/>
-    <w:uiPriority w:val="99"/>
-    <w:unhideWhenUsed/>
-    <w:rsid w:val="00BF7A2B"/>
-    <w:pPr>
-      <w:tabs>
-        <w:tab w:val="center" w:pos="4680"/>
-        <w:tab w:val="right" w:pos="9360"/>
-      </w:tabs>
-      <w:spacing w:after="0" w:line="240" w:lineRule="auto"/>
-    </w:pPr>
-  </w:style>
-  <w:style w:type="character" w:customStyle="1" w:styleId="FooterChar">
-    <w:name w:val="Footer Char"/>
-    <w:basedOn w:val="DefaultParagraphFont"/>
-    <w:link w:val="Footer"/>
-    <w:uiPriority w:val="99"/>
-    <w:rsid w:val="00BF7A2B"/>
-  </w:style>
-  <w:style w:type="paragraph" w:styleId="Title">
-    <w:name w:val="Title"/>
-    <w:basedOn w:val="Normal"/>
-    <w:next w:val="Normal"/>
-    <w:link w:val="TitleChar"/>
-    <w:uiPriority w:val="10"/>
-    <w:qFormat/>
-    <w:rsid w:val="00940F4A"/>
-    <w:pPr>
-      <w:pBdr>
-        <w:bottom w:val="single" w:sz="8" w:space="4" w:color="4F81BD" w:themeColor="accent1"/>
-      </w:pBdr>
-      <w:spacing w:after="300" w:line="240" w:lineRule="auto"/>
-      <w:contextualSpacing/>
-    </w:pPr>
-    <w:rPr>
-      <w:rFonts w:asciiTheme="majorHAnsi" w:hAnsiTheme="majorHAnsi" w:cstheme="majorBidi"/>
-      <w:b/>
-      <w:color w:val="17365D" w:themeColor="text2" w:themeShade="BF"/>
-      <w:spacing w:val="5"/>
-      <w:kern w:val="28"/>
-      <w:sz w:val="40"/>
-      <w:szCs w:val="52"/>
-    </w:rPr>
-  </w:style>
-  <w:style w:type="character" w:customStyle="1" w:styleId="TitleChar">
-    <w:name w:val="Title Char"/>
-    <w:basedOn w:val="DefaultParagraphFont"/>
-    <w:link w:val="Title"/>
-    <w:uiPriority w:val="10"/>
-    <w:rsid w:val="00940F4A"/>
-    <w:rPr>
-      <w:rFonts w:asciiTheme="majorHAnsi" w:eastAsiaTheme="majorEastAsia" w:hAnsiTheme="majorHAnsi" w:cstheme="majorBidi"/>
-      <w:b/>
-      <w:bCs/>
-      <w:color w:val="17365D" w:themeColor="text2" w:themeShade="BF"/>
-      <w:spacing w:val="5"/>
-      <w:kern w:val="28"/>
-      <w:sz w:val="40"/>
-      <w:szCs w:val="52"/>
-    </w:rPr>
-  </w:style>
-  <w:style w:type="paragraph" w:styleId="Subtitle">
-    <w:name w:val="Subtitle"/>
-    <w:basedOn w:val="Normal"/>
-    <w:next w:val="Normal"/>
-    <w:link w:val="SubtitleChar"/>
-    <w:uiPriority w:val="11"/>
-    <w:qFormat/>
-    <w:rsid w:val="00BF7A2B"/>
-    <w:pPr>
-      <w:numPr>
-        <w:ilvl w:val="1"/>
-      </w:numPr>
-    </w:pPr>
-    <w:rPr>
-      <w:rFonts w:asciiTheme="majorHAnsi" w:hAnsiTheme="majorHAnsi" w:cstheme="majorBidi"/>
-      <w:i/>
-      <w:iCs/>
-      <w:color w:val="4F81BD" w:themeColor="accent1"/>
-      <w:spacing w:val="15"/>
-      <w:szCs w:val="24"/>
-    </w:rPr>
-  </w:style>
-  <w:style w:type="character" w:customStyle="1" w:styleId="SubtitleChar">
-    <w:name w:val="Subtitle Char"/>
-    <w:basedOn w:val="DefaultParagraphFont"/>
-    <w:link w:val="Subtitle"/>
-    <w:uiPriority w:val="11"/>
-    <w:rsid w:val="00BF7A2B"/>
-    <w:rPr>
-      <w:rFonts w:asciiTheme="majorHAnsi" w:eastAsiaTheme="majorEastAsia" w:hAnsiTheme="majorHAnsi" w:cstheme="majorBidi"/>
-      <w:i/>
-      <w:iCs/>
-      <w:color w:val="4F81BD" w:themeColor="accent1"/>
-      <w:spacing w:val="15"/>
-      <w:sz w:val="24"/>
-      <w:szCs w:val="24"/>
-    </w:rPr>
-  </w:style>
-  <w:style w:type="character" w:styleId="SubtleEmphasis">
-    <w:name w:val="Subtle Emphasis"/>
-    <w:basedOn w:val="DefaultParagraphFont"/>
-    <w:uiPriority w:val="19"/>
-    <w:qFormat/>
-    <w:rsid w:val="00B11D20"/>
-    <w:rPr>
-      <w:i w:val="0"/>
-      <w:iCs/>
-      <w:color w:val="808080" w:themeColor="text1" w:themeTint="7F"/>
-    </w:rPr>
-  </w:style>
-  <w:style w:type="character" w:styleId="PlaceholderText">
-    <w:name w:val="Placeholder Text"/>
-    <w:basedOn w:val="DefaultParagraphFont"/>
-    <w:uiPriority w:val="99"/>
-    <w:semiHidden/>
-    <w:rsid w:val="00BF7A2B"/>
-    <w:rPr>
-      <w:color w:val="808080"/>
-    </w:rPr>
-  </w:style>
-  <w:style w:type="paragraph" w:styleId="ListParagraph">
-    <w:name w:val="List Paragraph"/>
-    <w:basedOn w:val="Normal"/>
-    <w:uiPriority w:val="34"/>
-    <w:qFormat/>
-    <w:rsid w:val="00B57CF4"/>
-    <w:pPr>
-      <w:ind w:left="720"/>
-      <w:contextualSpacing/>
-    </w:pPr>
-  </w:style>
-  <w:style w:type="character" w:customStyle="1" w:styleId="Heading2Char">
-    <w:name w:val="Heading 2 Char"/>
-    <w:basedOn w:val="DefaultParagraphFont"/>
-    <w:link w:val="Heading2"/>
-    <w:uiPriority w:val="9"/>
-    <w:rsid w:val="008F354A"/>
-    <w:rPr>
-      <w:rFonts w:asciiTheme="majorHAnsi" w:eastAsiaTheme="majorEastAsia" w:hAnsiTheme="majorHAnsi" w:cstheme="majorBidi"/>
-      <w:b/>
-      <w:color w:val="365F91" w:themeColor="accent1" w:themeShade="BF"/>
-      <w:sz w:val="28"/>
-      <w:szCs w:val="26"/>
-    </w:rPr>
-  </w:style>
-  <w:style w:type="character" w:customStyle="1" w:styleId="Heading1Char">
-    <w:name w:val="Heading 1 Char"/>
-    <w:basedOn w:val="DefaultParagraphFont"/>
-    <w:link w:val="Heading1"/>
-    <w:uiPriority w:val="9"/>
-    <w:rsid w:val="00641231"/>
-    <w:rPr>
-      <w:rFonts w:asciiTheme="majorHAnsi" w:eastAsiaTheme="majorEastAsia" w:hAnsiTheme="majorHAnsi" w:cstheme="majorBidi"/>
-      <w:color w:val="365F91" w:themeColor="accent1" w:themeShade="BF"/>
-      <w:sz w:val="32"/>
-      <w:szCs w:val="32"/>
-    </w:rPr>
-  </w:style>
-  <w:style w:type="paragraph" w:styleId="TOCHeading">
-    <w:name w:val="TOC Heading"/>
-    <w:basedOn w:val="Heading1"/>
-    <w:next w:val="Normal"/>
-    <w:uiPriority w:val="39"/>
-    <w:unhideWhenUsed/>
-    <w:qFormat/>
-    <w:rsid w:val="00C174B3"/>
-    <w:pPr>
-      <w:spacing w:line="259" w:lineRule="auto"/>
-      <w:outlineLvl w:val="9"/>
-    </w:pPr>
-  </w:style>
-  <w:style w:type="paragraph" w:styleId="TOC1">
-    <w:name w:val="toc 1"/>
-    <w:basedOn w:val="Normal"/>
-    <w:next w:val="Normal"/>
-    <w:autoRedefine/>
-    <w:uiPriority w:val="39"/>
-    <w:unhideWhenUsed/>
-    <w:rsid w:val="00D97751"/>
-    <w:pPr>
-      <w:tabs>
-        <w:tab w:val="right" w:leader="dot" w:pos="9350"/>
-      </w:tabs>
-      <w:spacing w:after="100"/>
-    </w:pPr>
-  </w:style>
-  <w:style w:type="paragraph" w:styleId="TOC2">
-    <w:name w:val="toc 2"/>
-    <w:basedOn w:val="Normal"/>
-    <w:next w:val="Normal"/>
-    <w:autoRedefine/>
-    <w:uiPriority w:val="39"/>
-    <w:unhideWhenUsed/>
-    <w:rsid w:val="00C174B3"/>
-    <w:pPr>
-      <w:spacing w:after="100"/>
-      <w:ind w:left="240"/>
-    </w:pPr>
-  </w:style>
-  <w:style w:type="character" w:customStyle="1" w:styleId="UnresolvedMention">
-    <w:name w:val="Unresolved Mention"/>
-    <w:basedOn w:val="DefaultParagraphFont"/>
-    <w:uiPriority w:val="99"/>
-    <w:semiHidden/>
-    <w:unhideWhenUsed/>
-    <w:rsid w:val="009F227F"/>
-    <w:rPr>
-      <w:color w:val="605E5C"/>
-      <w:shd w:val="clear" w:color="auto" w:fill="E1DFDD"/>
-    </w:rPr>
-  </w:style>
-  <w:style w:type="table" w:styleId="TableGrid">
-    <w:name w:val="Table Grid"/>
-    <w:basedOn w:val="TableNormal"/>
-    <w:uiPriority w:val="59"/>
-    <w:rsid w:val="004F76C8"/>
-    <w:pPr>
-      <w:spacing w:after="0" w:line="240" w:lineRule="auto"/>
-    </w:pPr>
-    <w:tblPr>
-      <w:tblInd w:w="0" w:type="dxa"/>
-      <w:tblBorders>
-        <w:top w:val="single" w:sz="4" w:space="0" w:color="auto"/>
-        <w:left w:val="single" w:sz="4" w:space="0" w:color="auto"/>
-        <w:bottom w:val="single" w:sz="4" w:space="0" w:color="auto"/>
-        <w:right w:val="single" w:sz="4" w:space="0" w:color="auto"/>
-        <w:insideH w:val="single" w:sz="4" w:space="0" w:color="auto"/>
-        <w:insideV w:val="single" w:sz="4" w:space="0" w:color="auto"/>
-      </w:tblBorders>
-      <w:tblCellMar>
-        <w:top w:w="0" w:type="dxa"/>
-        <w:left w:w="108" w:type="dxa"/>
-        <w:bottom w:w="0" w:type="dxa"/>
-        <w:right w:w="108" w:type="dxa"/>
-      </w:tblCellMar>
     </w:tblPr>
   </w:style>
   <w:style w:type="character" w:customStyle="1" w:styleId="Heading3Char">
@@ -3108,12 +2667,7 @@
 </file>
 
 <file path=customXml/item1.xml><?xml version="1.0" encoding="utf-8"?>
-<?mso-contentType ?>
-<FormTemplates xmlns="http://schemas.microsoft.com/sharepoint/v3/contenttype/forms">
-  <Display>DocumentLibraryForm</Display>
-  <Edit>DocumentLibraryForm</Edit>
-  <New>DocumentLibraryForm</New>
-</FormTemplates>
+<b:Sources xmlns:b="http://schemas.openxmlformats.org/officeDocument/2006/bibliography" xmlns="http://schemas.openxmlformats.org/officeDocument/2006/bibliography" SelectedStyle="\APASixthEditionOfficeOnline.xsl" StyleName="APA" Version="6"/>
 </file>
 
 <file path=customXml/item2.xml><?xml version="1.0" encoding="utf-8"?>
@@ -3294,13 +2848,18 @@
 </file>
 
 <file path=customXml/item3.xml><?xml version="1.0" encoding="utf-8"?>
-<b:Sources xmlns:b="http://schemas.openxmlformats.org/officeDocument/2006/bibliography" xmlns="http://schemas.openxmlformats.org/officeDocument/2006/bibliography" SelectedStyle="\APASixthEditionOfficeOnline.xsl" StyleName="APA" Version="6"/>
+<?mso-contentType ?>
+<FormTemplates xmlns="http://schemas.microsoft.com/sharepoint/v3/contenttype/forms">
+  <Display>DocumentLibraryForm</Display>
+  <Edit>DocumentLibraryForm</Edit>
+  <New>DocumentLibraryForm</New>
+</FormTemplates>
 </file>
 
 <file path=customXml/itemProps1.xml><?xml version="1.0" encoding="utf-8"?>
-<ds:datastoreItem xmlns:ds="http://schemas.openxmlformats.org/officeDocument/2006/customXml" ds:itemID="{4D2ECD90-DA4C-4F5D-A083-F3375380196F}">
+<ds:datastoreItem xmlns:ds="http://schemas.openxmlformats.org/officeDocument/2006/customXml" ds:itemID="{C81157C1-13C8-794D-91FC-76F41BFB8F6D}">
   <ds:schemaRefs>
-    <ds:schemaRef ds:uri="http://schemas.microsoft.com/sharepoint/v3/contenttype/forms"/>
+    <ds:schemaRef ds:uri="http://schemas.openxmlformats.org/officeDocument/2006/bibliography"/>
   </ds:schemaRefs>
 </ds:datastoreItem>
 </file>
@@ -3325,9 +2884,9 @@
 </file>
 
 <file path=customXml/itemProps3.xml><?xml version="1.0" encoding="utf-8"?>
-<ds:datastoreItem xmlns:ds="http://schemas.openxmlformats.org/officeDocument/2006/customXml" ds:itemID="{C81157C1-13C8-794D-91FC-76F41BFB8F6D}">
+<ds:datastoreItem xmlns:ds="http://schemas.openxmlformats.org/officeDocument/2006/customXml" ds:itemID="{4D2ECD90-DA4C-4F5D-A083-F3375380196F}">
   <ds:schemaRefs>
-    <ds:schemaRef ds:uri="http://schemas.openxmlformats.org/officeDocument/2006/bibliography"/>
+    <ds:schemaRef ds:uri="http://schemas.microsoft.com/sharepoint/v3/contenttype/forms"/>
   </ds:schemaRefs>
 </ds:datastoreItem>
 </file>
</xml_diff>